<commit_message>
Rujekov fixed, new results
</commit_message>
<xml_diff>
--- a/@Diplomna rabota.docx
+++ b/@Diplomna rabota.docx
@@ -49,7 +49,7 @@
                     <w:lang w:val="en-US" w:eastAsia="zh-TW"/>
                   </w:rPr>
                   <w:pict>
-                    <v:group id="_x0000_s1026" style="position:absolute;left:0;text-align:left;margin-left:4.65pt;margin-top:-19.85pt;width:595.25pt;height:700.25pt;z-index:251666432;mso-width-percent:1000;mso-height-percent:1000;mso-position-horizontal-relative:page;mso-position-vertical-relative:margin;mso-width-percent:1000;mso-height-percent:1000;mso-height-relative:margin" coordorigin=",1440" coordsize="12239,12960" o:allowincell="f">
+                    <v:group id="_x0000_s1026" style="position:absolute;left:0;text-align:left;margin-left:5.8pt;margin-top:-1.15pt;width:595.2pt;height:700.15pt;z-index:251666432;mso-width-percent:1000;mso-height-percent:1000;mso-position-horizontal-relative:page;mso-position-vertical-relative:margin;mso-width-percent:1000;mso-height-percent:1000;mso-height-relative:margin" coordorigin=",1440" coordsize="12239,12960" o:allowincell="f">
                       <v:group id="_x0000_s1027" style="position:absolute;top:9661;width:12239;height:4739;mso-width-percent:1000;mso-height-percent:300;mso-position-horizontal:center;mso-position-horizontal-relative:margin;mso-position-vertical:bottom;mso-position-vertical-relative:margin;mso-width-percent:1000;mso-height-percent:300" coordorigin="-6,3399" coordsize="12197,4253">
                         <v:group id="_x0000_s1028" style="position:absolute;left:-6;top:3717;width:12189;height:3550" coordorigin="18,7468" coordsize="12189,3550">
                           <v:shape id="_x0000_s1029" style="position:absolute;left:18;top:7837;width:7132;height:2863;mso-width-relative:page;mso-height-relative:page" coordsize="7132,2863" path="m,l17,2863,7132,2578r,-2378l,xe" fillcolor="#a7bfde [1620]" stroked="f">
@@ -189,10 +189,10 @@
                                     <v:path o:extrusionok="f" gradientshapeok="t" o:connecttype="rect"/>
                                     <o:lock v:ext="edit" aspectratio="t"/>
                                   </v:shapetype>
-                                  <v:shape id="_x0000_i1025" type="#_x0000_t75" style="width:39pt;height:38.25pt" o:ole="" fillcolor="window">
+                                  <v:shape id="_x0000_i1025" type="#_x0000_t75" style="width:38.7pt;height:38.05pt" o:ole="" fillcolor="window">
                                     <v:imagedata r:id="rId9" o:title=""/>
                                   </v:shape>
-                                  <o:OLEObject Type="Embed" ProgID="MSDraw" ShapeID="_x0000_i1025" DrawAspect="Content" ObjectID="_1445300552" r:id="rId10">
+                                  <o:OLEObject Type="Embed" ProgID="MSDraw" ShapeID="_x0000_i1025" DrawAspect="Content" ObjectID="_1445381560" r:id="rId10">
                                     <o:FieldCodes>\* MERGEFORMAT</o:FieldCodes>
                                   </o:OLEObject>
                                 </w:object>
@@ -286,7 +286,7 @@
                                       <w:sz w:val="96"/>
                                       <w:szCs w:val="96"/>
                                     </w:rPr>
-                                    <w:t>2003 -20</w:t>
+                                    <w:t>20</w:t>
                                   </w:r>
                                   <w:r>
                                     <w:rPr>
@@ -385,11 +385,8 @@
                             <w:sdt>
                               <w:sdtPr>
                                 <w:rPr>
-                                  <w:b/>
-                                  <w:bCs/>
-                                  <w:color w:val="808080" w:themeColor="text1" w:themeTint="7F"/>
-                                  <w:sz w:val="32"/>
-                                  <w:szCs w:val="32"/>
+                                  <w:sz w:val="28"/>
+                                  <w:szCs w:val="28"/>
                                 </w:rPr>
                                 <w:alias w:val="Author"/>
                                 <w:id w:val="536940875"/>
@@ -409,13 +406,24 @@
                                   </w:pPr>
                                   <w:r>
                                     <w:rPr>
-                                      <w:b/>
-                                      <w:bCs/>
-                                      <w:color w:val="808080" w:themeColor="text1" w:themeTint="7F"/>
-                                      <w:sz w:val="32"/>
-                                      <w:szCs w:val="32"/>
+                                      <w:sz w:val="28"/>
+                                      <w:szCs w:val="28"/>
                                     </w:rPr>
                                     <w:t>Студент: Николай Найденов</w:t>
+                                  </w:r>
+                                  <w:r>
+                                    <w:rPr>
+                                      <w:sz w:val="28"/>
+                                      <w:szCs w:val="28"/>
+                                    </w:rPr>
+                                    <w:t xml:space="preserve">                                                           Р</w:t>
+                                  </w:r>
+                                  <w:r>
+                                    <w:rPr>
+                                      <w:sz w:val="28"/>
+                                      <w:szCs w:val="28"/>
+                                    </w:rPr>
+                                    <w:t>ъководител: доц. Георги Ружеков</w:t>
                                   </w:r>
                                 </w:p>
                               </w:sdtContent>
@@ -1683,28 +1691,6 @@
         <w:jc w:val="both"/>
         <w:rPr>
           <w:b/>
-          <w:sz w:val="28"/>
-          <w:szCs w:val="28"/>
-        </w:rPr>
-      </w:pPr>
-    </w:p>
-    <w:p>
-      <w:pPr>
-        <w:spacing w:line="360" w:lineRule="auto"/>
-        <w:jc w:val="both"/>
-        <w:rPr>
-          <w:b/>
-          <w:sz w:val="28"/>
-          <w:szCs w:val="28"/>
-        </w:rPr>
-      </w:pPr>
-    </w:p>
-    <w:p>
-      <w:pPr>
-        <w:spacing w:line="360" w:lineRule="auto"/>
-        <w:jc w:val="both"/>
-        <w:rPr>
-          <w:b/>
           <w:color w:val="4BACC6" w:themeColor="accent5"/>
           <w:sz w:val="36"/>
           <w:szCs w:val="36"/>
@@ -2532,15 +2518,23 @@
           <w:sz w:val="28"/>
           <w:szCs w:val="28"/>
         </w:rPr>
-        <w:t>Мотори и контролери на скоростта</w:t>
-      </w:r>
-      <w:r>
-        <w:rPr>
-          <w:rFonts w:asciiTheme="minorHAnsi" w:hAnsiTheme="minorHAnsi"/>
-          <w:sz w:val="28"/>
-          <w:szCs w:val="28"/>
-        </w:rPr>
-        <w:t xml:space="preserve"> ................................................... 23</w:t>
+        <w:t>Двигатели</w:t>
+      </w:r>
+      <w:r>
+        <w:rPr>
+          <w:rFonts w:asciiTheme="minorHAnsi" w:hAnsiTheme="minorHAnsi"/>
+          <w:sz w:val="28"/>
+          <w:szCs w:val="28"/>
+        </w:rPr>
+        <w:t xml:space="preserve"> и контролери на скоростта</w:t>
+      </w:r>
+      <w:r>
+        <w:rPr>
+          <w:rFonts w:asciiTheme="minorHAnsi" w:hAnsiTheme="minorHAnsi"/>
+          <w:sz w:val="28"/>
+          <w:szCs w:val="28"/>
+        </w:rPr>
+        <w:t xml:space="preserve"> .............................................. 23</w:t>
       </w:r>
     </w:p>
     <w:p>
@@ -3629,7 +3623,21 @@
           <w:sz w:val="28"/>
           <w:szCs w:val="28"/>
         </w:rPr>
-        <w:t xml:space="preserve">още като дрон, чийто полет се управлява от компютър или пилот с радио управление.  За да лети използва три мотора в хоризолна равнина образуващи триъгълник, като по този начин позволява лесно управление и стабилност.  Рамката му може да бъде изградена с евтини материали и при нея няма сложни механични елементи. </w:t>
+        <w:t xml:space="preserve">още като дрон, чийто полет се управлява от компютър или пилот с радио управление.  За да лети използва три </w:t>
+      </w:r>
+      <w:r>
+        <w:rPr>
+          <w:sz w:val="28"/>
+          <w:szCs w:val="28"/>
+        </w:rPr>
+        <w:t xml:space="preserve">двигателя </w:t>
+      </w:r>
+      <w:r>
+        <w:rPr>
+          <w:sz w:val="28"/>
+          <w:szCs w:val="28"/>
+        </w:rPr>
+        <w:t xml:space="preserve">в хоризолна равнина образуващи триъгълник, като по този начин позволява лесно управление и стабилност.  Рамката му може да бъде изградена с евтини материали и при нея няма сложни механични елементи. </w:t>
       </w:r>
     </w:p>
     <w:p>
@@ -3658,14 +3666,42 @@
           <w:sz w:val="28"/>
           <w:szCs w:val="28"/>
         </w:rPr>
-        <w:t>Скоростта на всеки мотор може да се контролира по отделно, като по този начин се постига управлението на движението в четирите хоризонтални посоки. За</w:t>
-      </w:r>
-      <w:r>
-        <w:rPr>
-          <w:sz w:val="28"/>
-          <w:szCs w:val="28"/>
-        </w:rPr>
-        <w:t>дният мотор може да се накланя на</w:t>
+        <w:t xml:space="preserve">Скоростта на всеки </w:t>
+      </w:r>
+      <w:r>
+        <w:rPr>
+          <w:sz w:val="28"/>
+          <w:szCs w:val="28"/>
+        </w:rPr>
+        <w:t>двигател</w:t>
+      </w:r>
+      <w:r>
+        <w:rPr>
+          <w:sz w:val="28"/>
+          <w:szCs w:val="28"/>
+        </w:rPr>
+        <w:t xml:space="preserve"> може да се контролира по отделно, като по този начин се постига управлението на движението в четирите хоризонтални посоки. За</w:t>
+      </w:r>
+      <w:r>
+        <w:rPr>
+          <w:sz w:val="28"/>
+          <w:szCs w:val="28"/>
+        </w:rPr>
+        <w:t xml:space="preserve">дният </w:t>
+      </w:r>
+      <w:r>
+        <w:rPr>
+          <w:sz w:val="28"/>
+          <w:szCs w:val="28"/>
+        </w:rPr>
+        <w:t>двигател</w:t>
+      </w:r>
+      <w:r>
+        <w:rPr>
+          <w:sz w:val="28"/>
+          <w:szCs w:val="28"/>
+        </w:rPr>
+        <w:t xml:space="preserve"> може да се накланя на</w:t>
       </w:r>
       <w:r>
         <w:rPr>
@@ -4029,7 +4065,39 @@
           <w:sz w:val="28"/>
           <w:szCs w:val="28"/>
         </w:rPr>
-        <w:t>В глава 2 спрямо (1) ще  бъдат описани видовете многороторни летателни апарати и тяхните предимства и недостатъци спрямо стандартният вертолет(0.9). Ще бъдем запознати в основи с развойната платка на Ардуино, с базираният на нея контролер АПМ 2.5 и необходимите за самостоятелен, стабилизиран полет сензо</w:t>
+        <w:t>В глава 2 спрямо (1) ще  бъдат описани видовете многороторни летателни апарати и тяхните предимства и недостатъци спрямо стан</w:t>
+      </w:r>
+      <w:r>
+        <w:rPr>
+          <w:rFonts w:asciiTheme="minorHAnsi" w:hAnsiTheme="minorHAnsi"/>
+          <w:sz w:val="28"/>
+          <w:szCs w:val="28"/>
+        </w:rPr>
+        <w:t>дартният вертолет(0.9). Ще бъде</w:t>
+      </w:r>
+      <w:r>
+        <w:rPr>
+          <w:rFonts w:asciiTheme="minorHAnsi" w:hAnsiTheme="minorHAnsi"/>
+          <w:sz w:val="28"/>
+          <w:szCs w:val="28"/>
+        </w:rPr>
+        <w:t xml:space="preserve"> </w:t>
+      </w:r>
+      <w:r>
+        <w:rPr>
+          <w:rFonts w:asciiTheme="minorHAnsi" w:hAnsiTheme="minorHAnsi"/>
+          <w:sz w:val="28"/>
+          <w:szCs w:val="28"/>
+        </w:rPr>
+        <w:t>описана в основи</w:t>
+      </w:r>
+      <w:r>
+        <w:rPr>
+          <w:rFonts w:asciiTheme="minorHAnsi" w:hAnsiTheme="minorHAnsi"/>
+          <w:sz w:val="28"/>
+          <w:szCs w:val="28"/>
+        </w:rPr>
+        <w:t xml:space="preserve"> развойната платка на Ардуино, с базираният на нея контролер АПМ 2.5 и необходимите за самостоятелен, стабилизиран полет сензо</w:t>
       </w:r>
       <w:r>
         <w:rPr>
@@ -7252,16 +7320,332 @@
     <w:p>
       <w:pPr>
         <w:pStyle w:val="Heading3"/>
-        <w:spacing w:line="360" w:lineRule="auto"/>
+        <w:numPr>
+          <w:ilvl w:val="2"/>
+          <w:numId w:val="15"/>
+        </w:numPr>
+        <w:spacing w:line="360" w:lineRule="auto"/>
+        <w:jc w:val="both"/>
+        <w:rPr>
+          <w:rFonts w:asciiTheme="minorHAnsi" w:hAnsiTheme="minorHAnsi"/>
+          <w:color w:val="auto"/>
+          <w:sz w:val="28"/>
+          <w:szCs w:val="28"/>
+          <w:lang w:val="en-US"/>
+        </w:rPr>
+      </w:pPr>
+      <w:r>
+        <w:rPr>
+          <w:rFonts w:asciiTheme="minorHAnsi" w:hAnsiTheme="minorHAnsi"/>
+          <w:color w:val="auto"/>
+          <w:sz w:val="28"/>
+          <w:szCs w:val="28"/>
+        </w:rPr>
+        <w:t>Комуникация</w:t>
+      </w:r>
+    </w:p>
+    <w:p>
+      <w:pPr>
+        <w:pStyle w:val="ListParagraph"/>
         <w:ind w:left="1800"/>
-        <w:jc w:val="both"/>
-        <w:rPr>
-          <w:rFonts w:asciiTheme="minorHAnsi" w:hAnsiTheme="minorHAnsi"/>
-          <w:color w:val="4BACC6" w:themeColor="accent5"/>
-          <w:sz w:val="28"/>
-          <w:szCs w:val="28"/>
-        </w:rPr>
-      </w:pPr>
+        <w:rPr>
+          <w:lang w:val="en-US"/>
+        </w:rPr>
+      </w:pPr>
+    </w:p>
+    <w:p>
+      <w:pPr>
+        <w:pStyle w:val="NormalWeb"/>
+        <w:spacing w:line="360" w:lineRule="auto"/>
+        <w:jc w:val="both"/>
+        <w:rPr>
+          <w:rFonts w:asciiTheme="minorHAnsi" w:hAnsiTheme="minorHAnsi"/>
+          <w:sz w:val="28"/>
+          <w:szCs w:val="28"/>
+        </w:rPr>
+      </w:pPr>
+      <w:r>
+        <w:rPr>
+          <w:rFonts w:asciiTheme="minorHAnsi" w:hAnsiTheme="minorHAnsi"/>
+          <w:sz w:val="28"/>
+          <w:szCs w:val="28"/>
+        </w:rPr>
+        <w:t xml:space="preserve">Ардуино Мега2560 разполага с разнообразни начини за комуникация с  различни компютри, други платки на Ардуино или микроконтролери. Процесора разполага с четири хардуерни </w:t>
+      </w:r>
+      <w:r>
+        <w:rPr>
+          <w:rFonts w:asciiTheme="minorHAnsi" w:hAnsiTheme="minorHAnsi"/>
+          <w:sz w:val="28"/>
+          <w:szCs w:val="28"/>
+          <w:lang w:val="en-US"/>
+        </w:rPr>
+        <w:t>UART</w:t>
+      </w:r>
+      <w:r>
+        <w:rPr>
+          <w:rFonts w:asciiTheme="minorHAnsi" w:hAnsiTheme="minorHAnsi"/>
+          <w:sz w:val="28"/>
+          <w:szCs w:val="28"/>
+        </w:rPr>
+        <w:t xml:space="preserve">-та за </w:t>
+      </w:r>
+      <w:r>
+        <w:rPr>
+          <w:rFonts w:asciiTheme="minorHAnsi" w:hAnsiTheme="minorHAnsi"/>
+          <w:sz w:val="28"/>
+          <w:szCs w:val="28"/>
+          <w:lang w:val="en-US"/>
+        </w:rPr>
+        <w:t xml:space="preserve">TTL </w:t>
+      </w:r>
+      <w:r>
+        <w:rPr>
+          <w:rFonts w:asciiTheme="minorHAnsi" w:hAnsiTheme="minorHAnsi"/>
+          <w:sz w:val="28"/>
+          <w:szCs w:val="28"/>
+        </w:rPr>
+        <w:t>сериина комуникация(5</w:t>
+      </w:r>
+      <w:r>
+        <w:rPr>
+          <w:rFonts w:asciiTheme="minorHAnsi" w:hAnsiTheme="minorHAnsi"/>
+          <w:sz w:val="28"/>
+          <w:szCs w:val="28"/>
+          <w:lang w:val="en-US"/>
+        </w:rPr>
+        <w:t>V</w:t>
+      </w:r>
+      <w:r>
+        <w:rPr>
+          <w:rFonts w:asciiTheme="minorHAnsi" w:hAnsiTheme="minorHAnsi"/>
+          <w:sz w:val="28"/>
+          <w:szCs w:val="28"/>
+        </w:rPr>
+        <w:t>).</w:t>
+      </w:r>
+      <w:r>
+        <w:rPr>
+          <w:rFonts w:asciiTheme="minorHAnsi" w:hAnsiTheme="minorHAnsi"/>
+          <w:sz w:val="28"/>
+          <w:szCs w:val="28"/>
+        </w:rPr>
+        <w:t xml:space="preserve"> </w:t>
+      </w:r>
+      <w:r>
+        <w:rPr>
+          <w:rFonts w:asciiTheme="minorHAnsi" w:hAnsiTheme="minorHAnsi"/>
+          <w:sz w:val="28"/>
+          <w:szCs w:val="28"/>
+          <w:lang w:val="en-US"/>
+        </w:rPr>
+        <w:t xml:space="preserve"> </w:t>
+      </w:r>
+      <w:r>
+        <w:rPr>
+          <w:rFonts w:asciiTheme="minorHAnsi" w:hAnsiTheme="minorHAnsi"/>
+          <w:sz w:val="28"/>
+          <w:szCs w:val="28"/>
+        </w:rPr>
+        <w:t xml:space="preserve">Платката разполага с </w:t>
+      </w:r>
+      <w:r>
+        <w:rPr>
+          <w:rStyle w:val="wikiword"/>
+          <w:rFonts w:asciiTheme="minorHAnsi" w:hAnsiTheme="minorHAnsi"/>
+          <w:sz w:val="28"/>
+          <w:szCs w:val="28"/>
+        </w:rPr>
+        <w:t>ATmega16U2</w:t>
+      </w:r>
+      <w:r>
+        <w:rPr>
+          <w:rStyle w:val="wikiword"/>
+          <w:rFonts w:asciiTheme="minorHAnsi" w:hAnsiTheme="minorHAnsi"/>
+          <w:sz w:val="28"/>
+          <w:szCs w:val="28"/>
+        </w:rPr>
+        <w:t>, който използва един</w:t>
+      </w:r>
+      <w:r>
+        <w:rPr>
+          <w:rStyle w:val="wikiword"/>
+          <w:rFonts w:asciiTheme="minorHAnsi" w:hAnsiTheme="minorHAnsi"/>
+          <w:sz w:val="28"/>
+          <w:szCs w:val="28"/>
+          <w:lang w:val="en-US"/>
+        </w:rPr>
+        <w:t xml:space="preserve"> UART </w:t>
+      </w:r>
+      <w:r>
+        <w:rPr>
+          <w:rStyle w:val="wikiword"/>
+          <w:rFonts w:asciiTheme="minorHAnsi" w:hAnsiTheme="minorHAnsi"/>
+          <w:sz w:val="28"/>
+          <w:szCs w:val="28"/>
+        </w:rPr>
+        <w:t xml:space="preserve">портовете за да съсздаде виртуаален </w:t>
+      </w:r>
+      <w:r>
+        <w:rPr>
+          <w:rStyle w:val="wikiword"/>
+          <w:rFonts w:asciiTheme="minorHAnsi" w:hAnsiTheme="minorHAnsi"/>
+          <w:sz w:val="28"/>
+          <w:szCs w:val="28"/>
+          <w:lang w:val="en-US"/>
+        </w:rPr>
+        <w:t>USB COM</w:t>
+      </w:r>
+      <w:r>
+        <w:rPr>
+          <w:rStyle w:val="wikiword"/>
+          <w:rFonts w:asciiTheme="minorHAnsi" w:hAnsiTheme="minorHAnsi"/>
+          <w:sz w:val="28"/>
+          <w:szCs w:val="28"/>
+        </w:rPr>
+        <w:t xml:space="preserve"> порт за комуникация с </w:t>
+      </w:r>
+      <w:r>
+        <w:rPr>
+          <w:rStyle w:val="wikiword"/>
+          <w:rFonts w:asciiTheme="minorHAnsi" w:hAnsiTheme="minorHAnsi"/>
+          <w:sz w:val="28"/>
+          <w:szCs w:val="28"/>
+          <w:lang w:val="en-US"/>
+        </w:rPr>
+        <w:t xml:space="preserve">PC. </w:t>
+      </w:r>
+    </w:p>
+    <w:p>
+      <w:pPr>
+        <w:pStyle w:val="NormalWeb"/>
+        <w:spacing w:line="360" w:lineRule="auto"/>
+        <w:jc w:val="both"/>
+        <w:rPr>
+          <w:rFonts w:asciiTheme="minorHAnsi" w:hAnsiTheme="minorHAnsi"/>
+          <w:sz w:val="28"/>
+          <w:szCs w:val="28"/>
+          <w:lang w:val="en-US"/>
+        </w:rPr>
+      </w:pPr>
+      <w:r>
+        <w:rPr>
+          <w:rFonts w:asciiTheme="minorHAnsi" w:hAnsiTheme="minorHAnsi"/>
+          <w:sz w:val="28"/>
+          <w:szCs w:val="28"/>
+        </w:rPr>
+        <w:t xml:space="preserve">Ардуино 2560 поддържа </w:t>
+      </w:r>
+      <w:r>
+        <w:rPr>
+          <w:rFonts w:asciiTheme="minorHAnsi" w:hAnsiTheme="minorHAnsi"/>
+          <w:sz w:val="28"/>
+          <w:szCs w:val="28"/>
+          <w:lang w:val="en-US"/>
+        </w:rPr>
+        <w:t xml:space="preserve">SPI </w:t>
+      </w:r>
+      <w:r>
+        <w:rPr>
+          <w:rFonts w:asciiTheme="minorHAnsi" w:hAnsiTheme="minorHAnsi"/>
+          <w:sz w:val="28"/>
+          <w:szCs w:val="28"/>
+        </w:rPr>
+        <w:t xml:space="preserve">и </w:t>
+      </w:r>
+      <w:r>
+        <w:rPr>
+          <w:rFonts w:asciiTheme="minorHAnsi" w:hAnsiTheme="minorHAnsi"/>
+          <w:sz w:val="28"/>
+          <w:szCs w:val="28"/>
+          <w:lang w:val="en-US"/>
+        </w:rPr>
+        <w:t>I2C</w:t>
+      </w:r>
+      <w:r>
+        <w:rPr>
+          <w:rFonts w:asciiTheme="minorHAnsi" w:hAnsiTheme="minorHAnsi"/>
+          <w:sz w:val="28"/>
+          <w:szCs w:val="28"/>
+        </w:rPr>
+        <w:t xml:space="preserve"> комуникация.</w:t>
+      </w:r>
+      <w:r>
+        <w:rPr>
+          <w:rFonts w:asciiTheme="minorHAnsi" w:hAnsiTheme="minorHAnsi"/>
+          <w:sz w:val="28"/>
+          <w:szCs w:val="28"/>
+          <w:lang w:val="en-US"/>
+        </w:rPr>
+        <w:t xml:space="preserve">SPI </w:t>
+      </w:r>
+      <w:r>
+        <w:rPr>
+          <w:rFonts w:asciiTheme="minorHAnsi" w:hAnsiTheme="minorHAnsi"/>
+          <w:sz w:val="28"/>
+          <w:szCs w:val="28"/>
+        </w:rPr>
+        <w:t xml:space="preserve">синхронна комукация с голяма скорост. </w:t>
+      </w:r>
+      <w:r>
+        <w:rPr>
+          <w:rFonts w:asciiTheme="minorHAnsi" w:hAnsiTheme="minorHAnsi"/>
+          <w:sz w:val="28"/>
+          <w:szCs w:val="28"/>
+          <w:lang w:val="en-US"/>
+        </w:rPr>
+        <w:t xml:space="preserve">I2C </w:t>
+      </w:r>
+      <w:r>
+        <w:rPr>
+          <w:rFonts w:asciiTheme="minorHAnsi" w:hAnsiTheme="minorHAnsi"/>
+          <w:sz w:val="28"/>
+          <w:szCs w:val="28"/>
+        </w:rPr>
+        <w:t xml:space="preserve">или </w:t>
+      </w:r>
+      <w:r>
+        <w:rPr>
+          <w:rFonts w:asciiTheme="minorHAnsi" w:hAnsiTheme="minorHAnsi"/>
+          <w:sz w:val="28"/>
+          <w:szCs w:val="28"/>
+          <w:lang w:val="en-US"/>
+        </w:rPr>
+        <w:t xml:space="preserve">Two-Wire Serial Interface(TWI) </w:t>
+      </w:r>
+      <w:r>
+        <w:rPr>
+          <w:rFonts w:asciiTheme="minorHAnsi" w:hAnsiTheme="minorHAnsi"/>
+          <w:sz w:val="28"/>
+          <w:szCs w:val="28"/>
+        </w:rPr>
+        <w:t xml:space="preserve">синхронна комуникация с </w:t>
+      </w:r>
+      <w:r>
+        <w:rPr>
+          <w:rFonts w:asciiTheme="minorHAnsi" w:hAnsiTheme="minorHAnsi"/>
+          <w:sz w:val="28"/>
+          <w:szCs w:val="28"/>
+          <w:lang w:val="en-US"/>
+        </w:rPr>
+        <w:t>SDA(data line)</w:t>
+      </w:r>
+      <w:r>
+        <w:rPr>
+          <w:rFonts w:asciiTheme="minorHAnsi" w:hAnsiTheme="minorHAnsi"/>
+          <w:sz w:val="28"/>
+          <w:szCs w:val="28"/>
+        </w:rPr>
+        <w:t xml:space="preserve"> и </w:t>
+      </w:r>
+      <w:r>
+        <w:rPr>
+          <w:rFonts w:asciiTheme="minorHAnsi" w:hAnsiTheme="minorHAnsi"/>
+          <w:sz w:val="28"/>
+          <w:szCs w:val="28"/>
+          <w:lang w:val="en-US"/>
+        </w:rPr>
+        <w:t>SCL(clock line).</w:t>
+      </w:r>
     </w:p>
     <w:p/>
     <w:p>
@@ -7288,7 +7672,7 @@
           <w:sz w:val="28"/>
           <w:szCs w:val="28"/>
         </w:rPr>
-        <w:t>Комуникация</w:t>
+        <w:t>Програмиране</w:t>
       </w:r>
     </w:p>
     <w:p>
@@ -7317,58 +7701,33 @@
           <w:sz w:val="28"/>
           <w:szCs w:val="28"/>
         </w:rPr>
-        <w:t xml:space="preserve">Ардуино Мега2560 разполага с разнообразни начини за комуникация с  различни компютри, други платки на Ардуино или микроконтролери. Процесора разполага с четири хардуерни </w:t>
-      </w:r>
-      <w:r>
-        <w:rPr>
-          <w:rFonts w:asciiTheme="minorHAnsi" w:hAnsiTheme="minorHAnsi"/>
-          <w:sz w:val="28"/>
-          <w:szCs w:val="28"/>
-          <w:lang w:val="en-US"/>
-        </w:rPr>
-        <w:t>UART</w:t>
-      </w:r>
-      <w:r>
-        <w:rPr>
-          <w:rFonts w:asciiTheme="minorHAnsi" w:hAnsiTheme="minorHAnsi"/>
-          <w:sz w:val="28"/>
-          <w:szCs w:val="28"/>
-        </w:rPr>
-        <w:t xml:space="preserve">-та за </w:t>
-      </w:r>
-      <w:r>
-        <w:rPr>
-          <w:rFonts w:asciiTheme="minorHAnsi" w:hAnsiTheme="minorHAnsi"/>
-          <w:sz w:val="28"/>
-          <w:szCs w:val="28"/>
-          <w:lang w:val="en-US"/>
-        </w:rPr>
-        <w:t xml:space="preserve">TTL </w:t>
-      </w:r>
-      <w:r>
-        <w:rPr>
-          <w:rFonts w:asciiTheme="minorHAnsi" w:hAnsiTheme="minorHAnsi"/>
-          <w:sz w:val="28"/>
-          <w:szCs w:val="28"/>
-        </w:rPr>
-        <w:t>сериина комуникация(5</w:t>
-      </w:r>
-      <w:r>
-        <w:rPr>
-          <w:rFonts w:asciiTheme="minorHAnsi" w:hAnsiTheme="minorHAnsi"/>
-          <w:sz w:val="28"/>
-          <w:szCs w:val="28"/>
-          <w:lang w:val="en-US"/>
-        </w:rPr>
-        <w:t>V</w:t>
-      </w:r>
-      <w:r>
-        <w:rPr>
-          <w:rFonts w:asciiTheme="minorHAnsi" w:hAnsiTheme="minorHAnsi"/>
-          <w:sz w:val="28"/>
-          <w:szCs w:val="28"/>
-        </w:rPr>
-        <w:t>).</w:t>
+        <w:t xml:space="preserve">Ардуино Мега2560 може да се програмира чрез </w:t>
+      </w:r>
+      <w:r>
+        <w:rPr>
+          <w:rFonts w:asciiTheme="minorHAnsi" w:hAnsiTheme="minorHAnsi"/>
+          <w:sz w:val="28"/>
+          <w:szCs w:val="28"/>
+          <w:lang w:val="en-US"/>
+        </w:rPr>
+        <w:t xml:space="preserve">USB </w:t>
+      </w:r>
+      <w:r>
+        <w:rPr>
+          <w:rFonts w:asciiTheme="minorHAnsi" w:hAnsiTheme="minorHAnsi"/>
+          <w:sz w:val="28"/>
+          <w:szCs w:val="28"/>
+        </w:rPr>
+        <w:t>порта със средата и софтуера на Ардуино</w:t>
+      </w:r>
+      <w:r>
+        <w:rPr>
+          <w:rFonts w:asciiTheme="minorHAnsi" w:hAnsiTheme="minorHAnsi"/>
+          <w:sz w:val="28"/>
+          <w:szCs w:val="28"/>
+          <w:lang w:val="en-US"/>
+        </w:rPr>
+        <w:t>.</w:t>
       </w:r>
       <w:r>
         <w:rPr>
@@ -7383,83 +7742,8 @@
           <w:rFonts w:asciiTheme="minorHAnsi" w:hAnsiTheme="minorHAnsi"/>
           <w:sz w:val="28"/>
           <w:szCs w:val="28"/>
-          <w:lang w:val="en-US"/>
-        </w:rPr>
-        <w:t xml:space="preserve"> </w:t>
-      </w:r>
-      <w:r>
-        <w:rPr>
-          <w:rFonts w:asciiTheme="minorHAnsi" w:hAnsiTheme="minorHAnsi"/>
-          <w:sz w:val="28"/>
-          <w:szCs w:val="28"/>
-        </w:rPr>
-        <w:t xml:space="preserve">Платката разполага с </w:t>
-      </w:r>
-      <w:r>
-        <w:rPr>
-          <w:rStyle w:val="wikiword"/>
-          <w:rFonts w:asciiTheme="minorHAnsi" w:hAnsiTheme="minorHAnsi"/>
-          <w:sz w:val="28"/>
-          <w:szCs w:val="28"/>
-        </w:rPr>
-        <w:t>ATmega16U2</w:t>
-      </w:r>
-      <w:r>
-        <w:rPr>
-          <w:rStyle w:val="wikiword"/>
-          <w:rFonts w:asciiTheme="minorHAnsi" w:hAnsiTheme="minorHAnsi"/>
-          <w:sz w:val="28"/>
-          <w:szCs w:val="28"/>
-        </w:rPr>
-        <w:t>, който използва един</w:t>
-      </w:r>
-      <w:r>
-        <w:rPr>
-          <w:rStyle w:val="wikiword"/>
-          <w:rFonts w:asciiTheme="minorHAnsi" w:hAnsiTheme="minorHAnsi"/>
-          <w:sz w:val="28"/>
-          <w:szCs w:val="28"/>
-          <w:lang w:val="en-US"/>
-        </w:rPr>
-        <w:t xml:space="preserve"> UART </w:t>
-      </w:r>
-      <w:r>
-        <w:rPr>
-          <w:rStyle w:val="wikiword"/>
-          <w:rFonts w:asciiTheme="minorHAnsi" w:hAnsiTheme="minorHAnsi"/>
-          <w:sz w:val="28"/>
-          <w:szCs w:val="28"/>
-        </w:rPr>
-        <w:t xml:space="preserve">портовете за да съсздаде виртуаален </w:t>
-      </w:r>
-      <w:r>
-        <w:rPr>
-          <w:rStyle w:val="wikiword"/>
-          <w:rFonts w:asciiTheme="minorHAnsi" w:hAnsiTheme="minorHAnsi"/>
-          <w:sz w:val="28"/>
-          <w:szCs w:val="28"/>
-          <w:lang w:val="en-US"/>
-        </w:rPr>
-        <w:t>USB COM</w:t>
-      </w:r>
-      <w:r>
-        <w:rPr>
-          <w:rStyle w:val="wikiword"/>
-          <w:rFonts w:asciiTheme="minorHAnsi" w:hAnsiTheme="minorHAnsi"/>
-          <w:sz w:val="28"/>
-          <w:szCs w:val="28"/>
-        </w:rPr>
-        <w:t xml:space="preserve"> порт за комуникация с </w:t>
-      </w:r>
-      <w:r>
-        <w:rPr>
-          <w:rStyle w:val="wikiword"/>
-          <w:rFonts w:asciiTheme="minorHAnsi" w:hAnsiTheme="minorHAnsi"/>
-          <w:sz w:val="28"/>
-          <w:szCs w:val="28"/>
-          <w:lang w:val="en-US"/>
-        </w:rPr>
-        <w:t xml:space="preserve">PC. </w:t>
+        </w:rPr>
+        <w:t>Изключително много библеотеки и информация може да се намери на сайта на Ардуино.</w:t>
       </w:r>
     </w:p>
     <w:p>
@@ -7471,189 +7755,6 @@
           <w:rFonts w:asciiTheme="minorHAnsi" w:hAnsiTheme="minorHAnsi"/>
           <w:sz w:val="28"/>
           <w:szCs w:val="28"/>
-          <w:lang w:val="en-US"/>
-        </w:rPr>
-      </w:pPr>
-      <w:r>
-        <w:rPr>
-          <w:rFonts w:asciiTheme="minorHAnsi" w:hAnsiTheme="minorHAnsi"/>
-          <w:sz w:val="28"/>
-          <w:szCs w:val="28"/>
-        </w:rPr>
-        <w:t xml:space="preserve">Ардуино 2560 поддържа </w:t>
-      </w:r>
-      <w:r>
-        <w:rPr>
-          <w:rFonts w:asciiTheme="minorHAnsi" w:hAnsiTheme="minorHAnsi"/>
-          <w:sz w:val="28"/>
-          <w:szCs w:val="28"/>
-          <w:lang w:val="en-US"/>
-        </w:rPr>
-        <w:t xml:space="preserve">SPI </w:t>
-      </w:r>
-      <w:r>
-        <w:rPr>
-          <w:rFonts w:asciiTheme="minorHAnsi" w:hAnsiTheme="minorHAnsi"/>
-          <w:sz w:val="28"/>
-          <w:szCs w:val="28"/>
-        </w:rPr>
-        <w:t xml:space="preserve">и </w:t>
-      </w:r>
-      <w:r>
-        <w:rPr>
-          <w:rFonts w:asciiTheme="minorHAnsi" w:hAnsiTheme="minorHAnsi"/>
-          <w:sz w:val="28"/>
-          <w:szCs w:val="28"/>
-          <w:lang w:val="en-US"/>
-        </w:rPr>
-        <w:t>I2C</w:t>
-      </w:r>
-      <w:r>
-        <w:rPr>
-          <w:rFonts w:asciiTheme="minorHAnsi" w:hAnsiTheme="minorHAnsi"/>
-          <w:sz w:val="28"/>
-          <w:szCs w:val="28"/>
-        </w:rPr>
-        <w:t xml:space="preserve"> комуникация.</w:t>
-      </w:r>
-      <w:r>
-        <w:rPr>
-          <w:rFonts w:asciiTheme="minorHAnsi" w:hAnsiTheme="minorHAnsi"/>
-          <w:sz w:val="28"/>
-          <w:szCs w:val="28"/>
-          <w:lang w:val="en-US"/>
-        </w:rPr>
-        <w:t xml:space="preserve">SPI </w:t>
-      </w:r>
-      <w:r>
-        <w:rPr>
-          <w:rFonts w:asciiTheme="minorHAnsi" w:hAnsiTheme="minorHAnsi"/>
-          <w:sz w:val="28"/>
-          <w:szCs w:val="28"/>
-        </w:rPr>
-        <w:t xml:space="preserve">синхронна комукация с голяма скорост. </w:t>
-      </w:r>
-      <w:r>
-        <w:rPr>
-          <w:rFonts w:asciiTheme="minorHAnsi" w:hAnsiTheme="minorHAnsi"/>
-          <w:sz w:val="28"/>
-          <w:szCs w:val="28"/>
-          <w:lang w:val="en-US"/>
-        </w:rPr>
-        <w:t xml:space="preserve">I2C </w:t>
-      </w:r>
-      <w:r>
-        <w:rPr>
-          <w:rFonts w:asciiTheme="minorHAnsi" w:hAnsiTheme="minorHAnsi"/>
-          <w:sz w:val="28"/>
-          <w:szCs w:val="28"/>
-        </w:rPr>
-        <w:t xml:space="preserve">или </w:t>
-      </w:r>
-      <w:r>
-        <w:rPr>
-          <w:rFonts w:asciiTheme="minorHAnsi" w:hAnsiTheme="minorHAnsi"/>
-          <w:sz w:val="28"/>
-          <w:szCs w:val="28"/>
-          <w:lang w:val="en-US"/>
-        </w:rPr>
-        <w:t xml:space="preserve">Two-Wire Serial Interface(TWI) </w:t>
-      </w:r>
-      <w:r>
-        <w:rPr>
-          <w:rFonts w:asciiTheme="minorHAnsi" w:hAnsiTheme="minorHAnsi"/>
-          <w:sz w:val="28"/>
-          <w:szCs w:val="28"/>
-        </w:rPr>
-        <w:t xml:space="preserve">синхронна комуникация с </w:t>
-      </w:r>
-      <w:r>
-        <w:rPr>
-          <w:rFonts w:asciiTheme="minorHAnsi" w:hAnsiTheme="minorHAnsi"/>
-          <w:sz w:val="28"/>
-          <w:szCs w:val="28"/>
-          <w:lang w:val="en-US"/>
-        </w:rPr>
-        <w:t>SDA(data line)</w:t>
-      </w:r>
-      <w:r>
-        <w:rPr>
-          <w:rFonts w:asciiTheme="minorHAnsi" w:hAnsiTheme="minorHAnsi"/>
-          <w:sz w:val="28"/>
-          <w:szCs w:val="28"/>
-        </w:rPr>
-        <w:t xml:space="preserve"> и </w:t>
-      </w:r>
-      <w:r>
-        <w:rPr>
-          <w:rFonts w:asciiTheme="minorHAnsi" w:hAnsiTheme="minorHAnsi"/>
-          <w:sz w:val="28"/>
-          <w:szCs w:val="28"/>
-          <w:lang w:val="en-US"/>
-        </w:rPr>
-        <w:t>SCL(clock line).</w:t>
-      </w:r>
-    </w:p>
-    <w:p>
-      <w:pPr>
-        <w:pStyle w:val="Heading3"/>
-        <w:spacing w:line="360" w:lineRule="auto"/>
-        <w:jc w:val="both"/>
-        <w:rPr>
-          <w:rFonts w:asciiTheme="minorHAnsi" w:hAnsiTheme="minorHAnsi"/>
-          <w:b w:val="0"/>
-          <w:color w:val="4BACC6" w:themeColor="accent5"/>
-          <w:sz w:val="28"/>
-          <w:szCs w:val="28"/>
-          <w:lang w:val="en-US"/>
-        </w:rPr>
-      </w:pPr>
-    </w:p>
-    <w:p>
-      <w:pPr>
-        <w:pStyle w:val="Heading3"/>
-        <w:numPr>
-          <w:ilvl w:val="2"/>
-          <w:numId w:val="15"/>
-        </w:numPr>
-        <w:spacing w:line="360" w:lineRule="auto"/>
-        <w:jc w:val="both"/>
-        <w:rPr>
-          <w:rFonts w:asciiTheme="minorHAnsi" w:hAnsiTheme="minorHAnsi"/>
-          <w:color w:val="auto"/>
-          <w:sz w:val="28"/>
-          <w:szCs w:val="28"/>
-          <w:lang w:val="en-US"/>
-        </w:rPr>
-      </w:pPr>
-      <w:r>
-        <w:rPr>
-          <w:rFonts w:asciiTheme="minorHAnsi" w:hAnsiTheme="minorHAnsi"/>
-          <w:color w:val="auto"/>
-          <w:sz w:val="28"/>
-          <w:szCs w:val="28"/>
-        </w:rPr>
-        <w:t>Програмиране</w:t>
-      </w:r>
-    </w:p>
-    <w:p>
-      <w:pPr>
-        <w:pStyle w:val="ListParagraph"/>
-        <w:ind w:left="1800"/>
-        <w:rPr>
-          <w:lang w:val="en-US"/>
-        </w:rPr>
-      </w:pPr>
-    </w:p>
-    <w:p>
-      <w:pPr>
-        <w:pStyle w:val="NormalWeb"/>
-        <w:spacing w:line="360" w:lineRule="auto"/>
-        <w:jc w:val="both"/>
-        <w:rPr>
-          <w:rFonts w:asciiTheme="minorHAnsi" w:hAnsiTheme="minorHAnsi"/>
-          <w:sz w:val="28"/>
-          <w:szCs w:val="28"/>
         </w:rPr>
       </w:pPr>
       <w:r>
@@ -7663,68 +7764,6 @@
           <w:szCs w:val="28"/>
         </w:rPr>
         <w:lastRenderedPageBreak/>
-        <w:t xml:space="preserve">Ардуино Мега2560 може да се програмира чрез </w:t>
-      </w:r>
-      <w:r>
-        <w:rPr>
-          <w:rFonts w:asciiTheme="minorHAnsi" w:hAnsiTheme="minorHAnsi"/>
-          <w:sz w:val="28"/>
-          <w:szCs w:val="28"/>
-          <w:lang w:val="en-US"/>
-        </w:rPr>
-        <w:t xml:space="preserve">USB </w:t>
-      </w:r>
-      <w:r>
-        <w:rPr>
-          <w:rFonts w:asciiTheme="minorHAnsi" w:hAnsiTheme="minorHAnsi"/>
-          <w:sz w:val="28"/>
-          <w:szCs w:val="28"/>
-        </w:rPr>
-        <w:t>порта със средата и софтуера на Ардуино</w:t>
-      </w:r>
-      <w:r>
-        <w:rPr>
-          <w:rFonts w:asciiTheme="minorHAnsi" w:hAnsiTheme="minorHAnsi"/>
-          <w:sz w:val="28"/>
-          <w:szCs w:val="28"/>
-          <w:lang w:val="en-US"/>
-        </w:rPr>
-        <w:t>.</w:t>
-      </w:r>
-      <w:r>
-        <w:rPr>
-          <w:rFonts w:asciiTheme="minorHAnsi" w:hAnsiTheme="minorHAnsi"/>
-          <w:sz w:val="28"/>
-          <w:szCs w:val="28"/>
-        </w:rPr>
-        <w:t xml:space="preserve"> </w:t>
-      </w:r>
-      <w:r>
-        <w:rPr>
-          <w:rFonts w:asciiTheme="minorHAnsi" w:hAnsiTheme="minorHAnsi"/>
-          <w:sz w:val="28"/>
-          <w:szCs w:val="28"/>
-        </w:rPr>
-        <w:t>Изключително много библеотеки и информация може да се намери на сайта на Ардуино.</w:t>
-      </w:r>
-    </w:p>
-    <w:p>
-      <w:pPr>
-        <w:pStyle w:val="NormalWeb"/>
-        <w:spacing w:line="360" w:lineRule="auto"/>
-        <w:jc w:val="both"/>
-        <w:rPr>
-          <w:rFonts w:asciiTheme="minorHAnsi" w:hAnsiTheme="minorHAnsi"/>
-          <w:sz w:val="28"/>
-          <w:szCs w:val="28"/>
-        </w:rPr>
-      </w:pPr>
-      <w:r>
-        <w:rPr>
-          <w:rFonts w:asciiTheme="minorHAnsi" w:hAnsiTheme="minorHAnsi"/>
-          <w:sz w:val="28"/>
-          <w:szCs w:val="28"/>
-        </w:rPr>
         <w:t xml:space="preserve">Също така микорконтролера може да се програмира и чрез </w:t>
       </w:r>
       <w:r>
@@ -8034,15 +8073,7 @@
           <w:sz w:val="28"/>
           <w:szCs w:val="28"/>
         </w:rPr>
-        <w:t xml:space="preserve">Отвореният код на контролера и голямото интернет общество, което работи над него му спечелват </w:t>
-      </w:r>
-      <w:r>
-        <w:rPr>
-          <w:sz w:val="28"/>
-          <w:szCs w:val="28"/>
-        </w:rPr>
-        <w:lastRenderedPageBreak/>
-        <w:t xml:space="preserve">пет първи места на </w:t>
+        <w:t xml:space="preserve">Отвореният код на контролера и голямото интернет общество, което работи над него му спечелват пет първи места на </w:t>
       </w:r>
       <w:r>
         <w:rPr>
@@ -8096,7 +8127,15 @@
           <w:sz w:val="28"/>
           <w:szCs w:val="28"/>
         </w:rPr>
-        <w:t xml:space="preserve"> и може да изпълнява</w:t>
+        <w:t xml:space="preserve"> и може да </w:t>
+      </w:r>
+      <w:r>
+        <w:rPr>
+          <w:sz w:val="28"/>
+          <w:szCs w:val="28"/>
+        </w:rPr>
+        <w:lastRenderedPageBreak/>
+        <w:t>изпълнява</w:t>
       </w:r>
       <w:r>
         <w:rPr>
@@ -8638,7 +8677,42 @@
           <w:sz w:val="28"/>
           <w:szCs w:val="28"/>
         </w:rPr>
-        <w:t>Управление на моторите чрез ШИМ Контролери</w:t>
+        <w:t xml:space="preserve">Управление на </w:t>
+      </w:r>
+      <w:r>
+        <w:rPr>
+          <w:rFonts w:asciiTheme="minorHAnsi" w:hAnsiTheme="minorHAnsi"/>
+          <w:sz w:val="28"/>
+          <w:szCs w:val="28"/>
+        </w:rPr>
+        <w:t>двигател</w:t>
+      </w:r>
+      <w:r>
+        <w:rPr>
+          <w:rFonts w:asciiTheme="minorHAnsi" w:hAnsiTheme="minorHAnsi"/>
+          <w:color w:val="000000"/>
+          <w:sz w:val="28"/>
+          <w:szCs w:val="28"/>
+        </w:rPr>
+        <w:t>и</w:t>
+      </w:r>
+      <w:r>
+        <w:rPr>
+          <w:rFonts w:asciiTheme="minorHAnsi" w:hAnsiTheme="minorHAnsi"/>
+          <w:color w:val="000000"/>
+          <w:sz w:val="28"/>
+          <w:szCs w:val="28"/>
+        </w:rPr>
+        <w:t>те</w:t>
+      </w:r>
+      <w:r>
+        <w:rPr>
+          <w:rFonts w:asciiTheme="minorHAnsi" w:hAnsiTheme="minorHAnsi"/>
+          <w:color w:val="000000"/>
+          <w:sz w:val="28"/>
+          <w:szCs w:val="28"/>
+        </w:rPr>
+        <w:t xml:space="preserve"> чрез ШИМ Контролери</w:t>
       </w:r>
     </w:p>
     <w:p>
@@ -8696,7 +8770,6 @@
           <w:sz w:val="28"/>
           <w:szCs w:val="28"/>
         </w:rPr>
-        <w:lastRenderedPageBreak/>
         <w:t>Графика на данни от полета в реално време</w:t>
       </w:r>
     </w:p>
@@ -9060,15 +9133,7 @@
     </w:p>
     <w:p>
       <w:pPr>
-        <w:pStyle w:val="NormalWeb"/>
-        <w:spacing w:line="360" w:lineRule="auto"/>
-        <w:jc w:val="both"/>
-        <w:rPr>
-          <w:rFonts w:asciiTheme="minorHAnsi" w:hAnsiTheme="minorHAnsi"/>
-          <w:color w:val="4BACC6" w:themeColor="accent5"/>
-          <w:sz w:val="28"/>
-          <w:szCs w:val="28"/>
-        </w:rPr>
+        <w:spacing w:line="360" w:lineRule="auto"/>
       </w:pPr>
     </w:p>
     <w:p>
@@ -9092,49 +9157,28 @@
         <w:rPr>
           <w:rFonts w:asciiTheme="minorHAnsi" w:hAnsiTheme="minorHAnsi"/>
           <w:b/>
-          <w:sz w:val="28"/>
-          <w:szCs w:val="28"/>
-        </w:rPr>
-        <w:t xml:space="preserve">Дигитален жироскоп – принцип на дейстие </w:t>
-      </w:r>
-    </w:p>
-    <w:p>
-      <w:pPr>
-        <w:pStyle w:val="NormalWeb"/>
-        <w:spacing w:line="360" w:lineRule="auto"/>
-        <w:jc w:val="both"/>
-        <w:rPr>
-          <w:rFonts w:asciiTheme="minorHAnsi" w:hAnsiTheme="minorHAnsi"/>
-          <w:sz w:val="28"/>
-          <w:szCs w:val="28"/>
-        </w:rPr>
-      </w:pPr>
-      <w:r>
-        <w:rPr>
-          <w:rFonts w:asciiTheme="minorHAnsi" w:hAnsiTheme="minorHAnsi"/>
           <w:noProof/>
           <w:sz w:val="28"/>
           <w:szCs w:val="28"/>
         </w:rPr>
-        <w:lastRenderedPageBreak/>
         <w:drawing>
           <wp:anchor distT="0" distB="0" distL="114300" distR="114300" simplePos="0" relativeHeight="251676672" behindDoc="0" locked="0" layoutInCell="1" allowOverlap="1">
             <wp:simplePos x="0" y="0"/>
             <wp:positionH relativeFrom="column">
-              <wp:posOffset>3535045</wp:posOffset>
+              <wp:posOffset>3929380</wp:posOffset>
             </wp:positionH>
             <wp:positionV relativeFrom="paragraph">
-              <wp:posOffset>1578610</wp:posOffset>
+              <wp:posOffset>523240</wp:posOffset>
             </wp:positionV>
-            <wp:extent cx="2667000" cy="2371725"/>
+            <wp:extent cx="2190750" cy="1952625"/>
             <wp:effectExtent l="19050" t="0" r="0" b="0"/>
             <wp:wrapThrough wrapText="bothSides">
               <wp:wrapPolygon edited="0">
-                <wp:start x="-154" y="0"/>
-                <wp:lineTo x="-154" y="21513"/>
-                <wp:lineTo x="21600" y="21513"/>
+                <wp:start x="-188" y="0"/>
+                <wp:lineTo x="-188" y="21495"/>
+                <wp:lineTo x="21600" y="21495"/>
                 <wp:lineTo x="21600" y="0"/>
-                <wp:lineTo x="-154" y="0"/>
+                <wp:lineTo x="-188" y="0"/>
               </wp:wrapPolygon>
             </wp:wrapThrough>
             <wp:docPr id="56" name="Picture 10" descr="gyro axes">
@@ -9164,7 +9208,7 @@
                   <pic:spPr bwMode="auto">
                     <a:xfrm>
                       <a:off x="0" y="0"/>
-                      <a:ext cx="2667000" cy="2371725"/>
+                      <a:ext cx="2190750" cy="1952625"/>
                     </a:xfrm>
                     <a:prstGeom prst="rect">
                       <a:avLst/>
@@ -9186,6 +9230,27 @@
       <w:r>
         <w:rPr>
           <w:rFonts w:asciiTheme="minorHAnsi" w:hAnsiTheme="minorHAnsi"/>
+          <w:b/>
+          <w:sz w:val="28"/>
+          <w:szCs w:val="28"/>
+        </w:rPr>
+        <w:t xml:space="preserve">Дигитален жироскоп – принцип на дейстие </w:t>
+      </w:r>
+    </w:p>
+    <w:p>
+      <w:pPr>
+        <w:pStyle w:val="NormalWeb"/>
+        <w:spacing w:line="360" w:lineRule="auto"/>
+        <w:jc w:val="both"/>
+        <w:rPr>
+          <w:rFonts w:asciiTheme="minorHAnsi" w:hAnsiTheme="minorHAnsi"/>
+          <w:sz w:val="28"/>
+          <w:szCs w:val="28"/>
+        </w:rPr>
+      </w:pPr>
+      <w:r>
+        <w:rPr>
+          <w:rFonts w:asciiTheme="minorHAnsi" w:hAnsiTheme="minorHAnsi"/>
           <w:sz w:val="28"/>
           <w:szCs w:val="28"/>
         </w:rPr>
@@ -9299,7 +9364,16 @@
           <w:sz w:val="28"/>
           <w:szCs w:val="28"/>
         </w:rPr>
-        <w:t>и могат да бъдат събрани в много малък корпус</w:t>
+        <w:t xml:space="preserve">и могат да бъдат събрани в много малък </w:t>
+      </w:r>
+      <w:r>
+        <w:rPr>
+          <w:rFonts w:asciiTheme="minorHAnsi" w:hAnsiTheme="minorHAnsi"/>
+          <w:sz w:val="28"/>
+          <w:szCs w:val="28"/>
+        </w:rPr>
+        <w:lastRenderedPageBreak/>
+        <w:t>корпус</w:t>
       </w:r>
       <w:r>
         <w:rPr>
@@ -9568,7 +9642,16 @@
           <w:sz w:val="28"/>
           <w:szCs w:val="28"/>
         </w:rPr>
-        <w:t>те са електромеханични устройства, който засичат статични или динамични сили на ускорение. Статична сила е например земната гравитация, докато динамична може да бъде вибрация или движение. Акселерометрите, както и жиросопите могат да измерват ускорение в една, две или три оси. Три осовите такива стават все по поулярни заради намаляващата им цена.</w:t>
+        <w:t xml:space="preserve">те са </w:t>
+      </w:r>
+      <w:r>
+        <w:rPr>
+          <w:rFonts w:asciiTheme="minorHAnsi" w:hAnsiTheme="minorHAnsi"/>
+          <w:sz w:val="28"/>
+          <w:szCs w:val="28"/>
+        </w:rPr>
+        <w:lastRenderedPageBreak/>
+        <w:t>електромеханични устройства, който засичат статични или динамични сили на ускорение. Статична сила е например земната гравитация, докато динамична може да бъде вибрация или движение. Акселерометрите, както и жиросопите могат да измерват ускорение в една, две или три оси. Три осовите такива стават все по поулярни заради намаляващата им цена.</w:t>
       </w:r>
     </w:p>
     <w:p>
@@ -9610,7 +9693,6 @@
           <w:sz w:val="28"/>
           <w:szCs w:val="28"/>
         </w:rPr>
-        <w:lastRenderedPageBreak/>
         <w:drawing>
           <wp:anchor distT="0" distB="0" distL="114300" distR="114300" simplePos="0" relativeHeight="251678720" behindDoc="0" locked="0" layoutInCell="1" allowOverlap="1">
             <wp:simplePos x="0" y="0"/>
@@ -9736,6 +9818,7 @@
           <w:szCs w:val="28"/>
           <w:lang w:val="en-US"/>
         </w:rPr>
+        <w:lastRenderedPageBreak/>
         <w:t>HoneywellXXXX</w:t>
       </w:r>
       <w:proofErr w:type="spellEnd"/>
@@ -9943,16 +10026,7 @@
           <w:sz w:val="28"/>
           <w:szCs w:val="28"/>
         </w:rPr>
-        <w:t xml:space="preserve">чрез който се </w:t>
-      </w:r>
-      <w:r>
-        <w:rPr>
-          <w:rFonts w:asciiTheme="minorHAnsi" w:hAnsiTheme="minorHAnsi"/>
-          <w:sz w:val="28"/>
-          <w:szCs w:val="28"/>
-        </w:rPr>
-        <w:lastRenderedPageBreak/>
-        <w:t>изчилява</w:t>
+        <w:t>чрез който се изчилява</w:t>
       </w:r>
       <w:r>
         <w:rPr>
@@ -10307,19 +10381,6 @@
         </w:rPr>
         <w:t>.</w:t>
       </w:r>
-    </w:p>
-    <w:p>
-      <w:pPr>
-        <w:pStyle w:val="NormalWeb"/>
-        <w:spacing w:line="360" w:lineRule="auto"/>
-        <w:jc w:val="both"/>
-        <w:rPr>
-          <w:rFonts w:asciiTheme="minorHAnsi" w:hAnsiTheme="minorHAnsi"/>
-          <w:sz w:val="28"/>
-          <w:szCs w:val="28"/>
-          <w:lang w:val="en-US"/>
-        </w:rPr>
-      </w:pPr>
     </w:p>
     <w:p>
       <w:pPr>
@@ -10345,6 +10406,7 @@
           <w:sz w:val="28"/>
           <w:szCs w:val="28"/>
         </w:rPr>
+        <w:lastRenderedPageBreak/>
         <w:drawing>
           <wp:anchor distT="0" distB="0" distL="114300" distR="114300" simplePos="0" relativeHeight="251680768" behindDoc="0" locked="0" layoutInCell="1" allowOverlap="1">
             <wp:simplePos x="0" y="0"/>
@@ -10879,7 +10941,16 @@
           <w:sz w:val="28"/>
           <w:szCs w:val="28"/>
         </w:rPr>
-        <w:t>. Високата резолюция на температурната стойнсот позволява използването на барометърът за измерване на височина без допълнителни сензори.</w:t>
+        <w:t xml:space="preserve">. Високата резолюция на температурната </w:t>
+      </w:r>
+      <w:r>
+        <w:rPr>
+          <w:rFonts w:asciiTheme="minorHAnsi" w:hAnsiTheme="minorHAnsi"/>
+          <w:sz w:val="28"/>
+          <w:szCs w:val="28"/>
+        </w:rPr>
+        <w:lastRenderedPageBreak/>
+        <w:t>стойнсот позволява използването на барометърът за измерване на височина без допълнителни сензори.</w:t>
       </w:r>
     </w:p>
     <w:p>
@@ -11011,17 +11082,7 @@
           <w:sz w:val="28"/>
           <w:szCs w:val="28"/>
         </w:rPr>
-        <w:t xml:space="preserve">При описанието пространственото положение на летателният апарат  се използват няколко координатни системи - свързана, скоростна, </w:t>
-      </w:r>
-      <w:r>
-        <w:rPr>
-          <w:rStyle w:val="post"/>
-          <w:rFonts w:asciiTheme="minorHAnsi" w:hAnsiTheme="minorHAnsi"/>
-          <w:sz w:val="28"/>
-          <w:szCs w:val="28"/>
-        </w:rPr>
-        <w:lastRenderedPageBreak/>
-        <w:t>траекторна, земна, нормална и др.  За яснота при описанието на настойките е необходим познание по основните термини при теорията на полета на многороторните апарати.</w:t>
+        <w:t>При описанието пространственото положение на летателният апарат  се използват няколко координатни системи - свързана, скоростна, траекторна, земна, нормална и др.  За яснота при описанието на настойките е необходим познание по основните термини при теорията на полета на многороторните апарати.</w:t>
       </w:r>
     </w:p>
     <w:p>
@@ -11179,6 +11240,7 @@
           <w:sz w:val="28"/>
           <w:szCs w:val="28"/>
         </w:rPr>
+        <w:lastRenderedPageBreak/>
         <w:t>Рисканието (от руски - рыскание=лъкатушене) е отклонението на летателният обект от някакво зададено направление на полета. Отбелязва се „</w:t>
       </w:r>
       <w:r>
@@ -11312,7 +11374,6 @@
           <w:sz w:val="28"/>
           <w:szCs w:val="28"/>
         </w:rPr>
-        <w:lastRenderedPageBreak/>
         <w:t>Хеликоптер</w:t>
       </w:r>
     </w:p>
@@ -11381,7 +11442,89 @@
           <w:szCs w:val="28"/>
           <w:lang w:eastAsia="en-US"/>
         </w:rPr>
-        <w:t xml:space="preserve">При четирикоптерът два от роторите се въртят по часовниковата стрелка, а другите два срещу нейната посока. По този начин компенсацията и управлението се постигат, чрез скоростта на отделните мотори. Чрез засилване или намаляване на два по два мотори се получват прецизни промени в ъгълът на крен и тангаж. За промяна на рисканието се намяляват или увеличат два по два моторите,  въртящи се в една и съща посока. Тягата на четирикоптера се управлява от контролирането на скоростта на моторите, който са фиксирани за рамката и се нуждаят от много по-малко поддръжка в сравнение с носещият ротор на хеликоптера. </w:t>
+        <w:t xml:space="preserve">При четирикоптерът два от роторите се въртят по часовниковата стрелка, а другите два срещу нейната посока. По този начин компенсацията и управлението се постигат, чрез скоростта на отделните </w:t>
+      </w:r>
+      <w:r>
+        <w:rPr>
+          <w:rFonts w:asciiTheme="minorHAnsi" w:eastAsiaTheme="minorHAnsi" w:hAnsiTheme="minorHAnsi" w:cstheme="minorBidi"/>
+          <w:sz w:val="28"/>
+          <w:szCs w:val="28"/>
+          <w:lang w:eastAsia="en-US"/>
+        </w:rPr>
+        <w:t>двигатели</w:t>
+      </w:r>
+      <w:r>
+        <w:rPr>
+          <w:rFonts w:asciiTheme="minorHAnsi" w:eastAsiaTheme="minorHAnsi" w:hAnsiTheme="minorHAnsi" w:cstheme="minorBidi"/>
+          <w:sz w:val="28"/>
+          <w:szCs w:val="28"/>
+          <w:lang w:eastAsia="en-US"/>
+        </w:rPr>
+        <w:t xml:space="preserve">. Чрез засилване или намаляване на два по два </w:t>
+      </w:r>
+      <w:r>
+        <w:rPr>
+          <w:rFonts w:asciiTheme="minorHAnsi" w:eastAsiaTheme="minorHAnsi" w:hAnsiTheme="minorHAnsi" w:cstheme="minorBidi"/>
+          <w:sz w:val="28"/>
+          <w:szCs w:val="28"/>
+          <w:lang w:eastAsia="en-US"/>
+        </w:rPr>
+        <w:t>двигател</w:t>
+      </w:r>
+      <w:r>
+        <w:rPr>
+          <w:rFonts w:asciiTheme="minorHAnsi" w:eastAsiaTheme="minorHAnsi" w:hAnsiTheme="minorHAnsi" w:cstheme="minorBidi"/>
+          <w:sz w:val="28"/>
+          <w:szCs w:val="28"/>
+          <w:lang w:eastAsia="en-US"/>
+        </w:rPr>
+        <w:t xml:space="preserve">и се получват прецизни </w:t>
+      </w:r>
+      <w:r>
+        <w:rPr>
+          <w:rFonts w:asciiTheme="minorHAnsi" w:eastAsiaTheme="minorHAnsi" w:hAnsiTheme="minorHAnsi" w:cstheme="minorBidi"/>
+          <w:sz w:val="28"/>
+          <w:szCs w:val="28"/>
+          <w:lang w:eastAsia="en-US"/>
+        </w:rPr>
+        <w:lastRenderedPageBreak/>
+        <w:t xml:space="preserve">промени в ъгълът на крен и тангаж. За промяна на рисканието се намяляват или увеличат два по два </w:t>
+      </w:r>
+      <w:r>
+        <w:rPr>
+          <w:rFonts w:asciiTheme="minorHAnsi" w:eastAsiaTheme="minorHAnsi" w:hAnsiTheme="minorHAnsi" w:cstheme="minorBidi"/>
+          <w:sz w:val="28"/>
+          <w:szCs w:val="28"/>
+          <w:lang w:eastAsia="en-US"/>
+        </w:rPr>
+        <w:t>двигателите</w:t>
+      </w:r>
+      <w:r>
+        <w:rPr>
+          <w:rFonts w:asciiTheme="minorHAnsi" w:eastAsiaTheme="minorHAnsi" w:hAnsiTheme="minorHAnsi" w:cstheme="minorBidi"/>
+          <w:sz w:val="28"/>
+          <w:szCs w:val="28"/>
+          <w:lang w:eastAsia="en-US"/>
+        </w:rPr>
+        <w:t xml:space="preserve">,  въртящи се в една и съща посока. Тягата на четирикоптера се управлява от контролирането на скоростта на </w:t>
+      </w:r>
+      <w:r>
+        <w:rPr>
+          <w:rFonts w:asciiTheme="minorHAnsi" w:eastAsiaTheme="minorHAnsi" w:hAnsiTheme="minorHAnsi" w:cstheme="minorBidi"/>
+          <w:sz w:val="28"/>
+          <w:szCs w:val="28"/>
+          <w:lang w:eastAsia="en-US"/>
+        </w:rPr>
+        <w:t>двигатели</w:t>
+      </w:r>
+      <w:r>
+        <w:rPr>
+          <w:rFonts w:asciiTheme="minorHAnsi" w:eastAsiaTheme="minorHAnsi" w:hAnsiTheme="minorHAnsi" w:cstheme="minorBidi"/>
+          <w:sz w:val="28"/>
+          <w:szCs w:val="28"/>
+          <w:lang w:eastAsia="en-US"/>
+        </w:rPr>
+        <w:t xml:space="preserve">те, който са фиксирани за рамката и се нуждаят от много по-малко поддръжка в сравнение с носещият ротор на хеликоптера. </w:t>
       </w:r>
     </w:p>
     <w:p>
@@ -11427,16 +11570,23 @@
           <w:sz w:val="28"/>
           <w:szCs w:val="28"/>
         </w:rPr>
-        <w:t xml:space="preserve">Трикоптерът е с проста структура като на четирикоптера с изключение на третият заден ротор, който се накланя на ляво и дясно, като по този начин компенсира нечетният брой ротори.  Чрез промяна на скоростта на въртене на двата предни фиксирани мотора се постига управление по </w:t>
-      </w:r>
-      <w:r>
-        <w:rPr>
-          <w:rFonts w:asciiTheme="minorHAnsi" w:hAnsiTheme="minorHAnsi"/>
-          <w:sz w:val="28"/>
-          <w:szCs w:val="28"/>
-        </w:rPr>
-        <w:lastRenderedPageBreak/>
-        <w:t xml:space="preserve">ъгълът на крен. Чрез скоростта на задният ротор се променя ъгълът на тангаж, а чрез промяна на неговият наклон – рисканието. </w:t>
+        <w:t xml:space="preserve">Трикоптерът е с проста структура като на четирикоптера с изключение на третият заден ротор, който се накланя на ляво и дясно, като по този начин компенсира нечетният брой ротори.  Чрез промяна на скоростта на въртене на двата предни фиксирани </w:t>
+      </w:r>
+      <w:r>
+        <w:rPr>
+          <w:rFonts w:asciiTheme="minorHAnsi" w:hAnsiTheme="minorHAnsi"/>
+          <w:sz w:val="28"/>
+          <w:szCs w:val="28"/>
+        </w:rPr>
+        <w:t>двигателя</w:t>
+      </w:r>
+      <w:r>
+        <w:rPr>
+          <w:rFonts w:asciiTheme="minorHAnsi" w:hAnsiTheme="minorHAnsi"/>
+          <w:sz w:val="28"/>
+          <w:szCs w:val="28"/>
+        </w:rPr>
+        <w:t xml:space="preserve"> се постига управление по ъгълът на крен. Чрез скоростта на задният ротор се променя ъгълът на тангаж, а чрез промяна на неговият наклон – рисканието. </w:t>
       </w:r>
     </w:p>
     <w:p>
@@ -11500,47 +11650,6 @@
         <w:jc w:val="both"/>
         <w:rPr>
           <w:rFonts w:asciiTheme="minorHAnsi" w:hAnsiTheme="minorHAnsi"/>
-          <w:sz w:val="28"/>
-          <w:szCs w:val="28"/>
-        </w:rPr>
-      </w:pPr>
-    </w:p>
-    <w:p>
-      <w:pPr>
-        <w:pStyle w:val="NormalWeb"/>
-        <w:spacing w:line="360" w:lineRule="auto"/>
-        <w:jc w:val="both"/>
-        <w:rPr>
-          <w:rFonts w:asciiTheme="minorHAnsi" w:hAnsiTheme="minorHAnsi"/>
-          <w:sz w:val="28"/>
-          <w:szCs w:val="28"/>
-        </w:rPr>
-      </w:pPr>
-    </w:p>
-    <w:p>
-      <w:pPr>
-        <w:pStyle w:val="NormalWeb"/>
-        <w:spacing w:line="360" w:lineRule="auto"/>
-        <w:jc w:val="both"/>
-        <w:rPr>
-          <w:rFonts w:asciiTheme="minorHAnsi" w:hAnsiTheme="minorHAnsi"/>
-          <w:b/>
-          <w:color w:val="4BACC6" w:themeColor="accent5"/>
-          <w:sz w:val="28"/>
-          <w:szCs w:val="28"/>
-        </w:rPr>
-      </w:pPr>
-    </w:p>
-    <w:p>
-      <w:pPr>
-        <w:pStyle w:val="NormalWeb"/>
-        <w:spacing w:line="360" w:lineRule="auto"/>
-        <w:ind w:left="1713"/>
-        <w:jc w:val="both"/>
-        <w:rPr>
-          <w:rFonts w:asciiTheme="minorHAnsi" w:hAnsiTheme="minorHAnsi"/>
-          <w:b/>
-          <w:color w:val="4BACC6" w:themeColor="accent5"/>
           <w:sz w:val="28"/>
           <w:szCs w:val="28"/>
         </w:rPr>
@@ -11566,24 +11675,122 @@
         <w:rPr>
           <w:rFonts w:asciiTheme="minorHAnsi" w:hAnsiTheme="minorHAnsi"/>
           <w:b/>
+          <w:sz w:val="28"/>
+          <w:szCs w:val="28"/>
+        </w:rPr>
+        <w:t>П</w:t>
+      </w:r>
+      <w:r>
+        <w:rPr>
+          <w:rFonts w:asciiTheme="minorHAnsi" w:hAnsiTheme="minorHAnsi"/>
+          <w:b/>
+          <w:sz w:val="28"/>
+          <w:szCs w:val="28"/>
+        </w:rPr>
+        <w:t>ринципна схема на трикоптер</w:t>
+      </w:r>
+    </w:p>
+    <w:p>
+      <w:pPr>
+        <w:spacing w:line="360" w:lineRule="auto"/>
+        <w:jc w:val="both"/>
+        <w:rPr>
+          <w:sz w:val="28"/>
+          <w:szCs w:val="28"/>
+        </w:rPr>
+      </w:pPr>
+      <w:r>
+        <w:rPr>
+          <w:sz w:val="28"/>
+          <w:szCs w:val="28"/>
+        </w:rPr>
+        <w:t xml:space="preserve">Принципната схема показва основните взаймовръзки е една трикоптерна система. Чрез радио сигнал с честота 2.4 </w:t>
+      </w:r>
+      <w:r>
+        <w:rPr>
+          <w:sz w:val="28"/>
+          <w:szCs w:val="28"/>
+          <w:lang w:val="en-US"/>
+        </w:rPr>
+        <w:t>GHz</w:t>
+      </w:r>
+      <w:r>
+        <w:rPr>
+          <w:sz w:val="28"/>
+          <w:szCs w:val="28"/>
+        </w:rPr>
+        <w:t xml:space="preserve"> пилотът може да подава желаните си команди към приемникът на трикоптера. Те биват приети от</w:t>
+      </w:r>
+    </w:p>
+    <w:p>
+      <w:pPr>
+        <w:spacing w:line="360" w:lineRule="auto"/>
+        <w:jc w:val="both"/>
+        <w:rPr>
+          <w:sz w:val="28"/>
+          <w:szCs w:val="28"/>
+        </w:rPr>
+      </w:pPr>
+      <w:r>
+        <w:rPr>
           <w:noProof/>
-          <w:sz w:val="28"/>
-          <w:szCs w:val="28"/>
         </w:rPr>
         <w:lastRenderedPageBreak/>
+        <w:pict>
+          <v:shapetype id="_x0000_t202" coordsize="21600,21600" o:spt="202" path="m,l,21600r21600,l21600,xe">
+            <v:stroke joinstyle="miter"/>
+            <v:path gradientshapeok="t" o:connecttype="rect"/>
+          </v:shapetype>
+          <v:shape id="_x0000_s1084" type="#_x0000_t202" style="position:absolute;left:0;text-align:left;margin-left:-63.4pt;margin-top:665.45pt;width:635.05pt;height:24.65pt;z-index:251727872" stroked="f">
+            <v:textbox style="mso-fit-shape-to-text:t" inset="0,0,0,0">
+              <w:txbxContent>
+                <w:p>
+                  <w:pPr>
+                    <w:pStyle w:val="Caption"/>
+                    <w:jc w:val="center"/>
+                    <w:rPr>
+                      <w:b w:val="0"/>
+                      <w:i/>
+                      <w:color w:val="auto"/>
+                      <w:sz w:val="24"/>
+                      <w:szCs w:val="24"/>
+                    </w:rPr>
+                  </w:pPr>
+                  <w:r>
+                    <w:rPr>
+                      <w:b w:val="0"/>
+                      <w:i/>
+                      <w:color w:val="auto"/>
+                      <w:sz w:val="24"/>
+                      <w:szCs w:val="24"/>
+                    </w:rPr>
+                    <w:t>Схема 1: Принципна схема на трикоптер</w:t>
+                  </w:r>
+                </w:p>
+              </w:txbxContent>
+            </v:textbox>
+            <w10:wrap type="topAndBottom"/>
+          </v:shape>
+        </w:pict>
+      </w:r>
+      <w:r>
+        <w:rPr>
+          <w:sz w:val="28"/>
+          <w:szCs w:val="28"/>
+        </w:rPr>
         <w:drawing>
-          <wp:anchor distT="0" distB="0" distL="114300" distR="114300" simplePos="0" relativeHeight="251669504" behindDoc="0" locked="0" layoutInCell="1" allowOverlap="1">
+          <wp:anchor distT="0" distB="0" distL="114300" distR="114300" simplePos="0" relativeHeight="251725824" behindDoc="0" locked="0" layoutInCell="1" allowOverlap="1">
             <wp:simplePos x="0" y="0"/>
             <wp:positionH relativeFrom="column">
-              <wp:posOffset>-421005</wp:posOffset>
+              <wp:posOffset>-899795</wp:posOffset>
             </wp:positionH>
             <wp:positionV relativeFrom="paragraph">
-              <wp:posOffset>-70485</wp:posOffset>
+              <wp:posOffset>1706820</wp:posOffset>
             </wp:positionV>
-            <wp:extent cx="6591300" cy="4476115"/>
-            <wp:effectExtent l="19050" t="0" r="0" b="0"/>
+            <wp:extent cx="8065698" cy="5478229"/>
+            <wp:effectExtent l="0" t="1295400" r="0" b="1265471"/>
             <wp:wrapTopAndBottom/>
-            <wp:docPr id="61" name="Picture 13" descr="0187-QuadHookUp800B.jpg"/>
+            <wp:docPr id="22" name="Picture 13" descr="0187-QuadHookUp800B.jpg"/>
             <wp:cNvGraphicFramePr>
               <a:graphicFrameLocks xmlns:a="http://schemas.openxmlformats.org/drawingml/2006/main" noChangeAspect="1"/>
             </wp:cNvGraphicFramePr>
@@ -11602,9 +11809,9 @@
                     </a:stretch>
                   </pic:blipFill>
                   <pic:spPr>
-                    <a:xfrm>
+                    <a:xfrm rot="16200000">
                       <a:off x="0" y="0"/>
-                      <a:ext cx="6591300" cy="4476115"/>
+                      <a:ext cx="8062595" cy="5477510"/>
                     </a:xfrm>
                     <a:prstGeom prst="rect">
                       <a:avLst/>
@@ -11616,48 +11823,23 @@
           </wp:anchor>
         </w:drawing>
       </w:r>
-      <w:r>
-        <w:rPr>
-          <w:rFonts w:asciiTheme="minorHAnsi" w:hAnsiTheme="minorHAnsi"/>
-          <w:b/>
-          <w:sz w:val="28"/>
-          <w:szCs w:val="28"/>
-        </w:rPr>
-        <w:t>Принципна схема на трикоптер</w:t>
-      </w:r>
-    </w:p>
-    <w:p>
-      <w:pPr>
-        <w:spacing w:line="360" w:lineRule="auto"/>
-        <w:jc w:val="both"/>
-        <w:rPr>
-          <w:b/>
-          <w:color w:val="4BACC6" w:themeColor="accent5"/>
-          <w:sz w:val="28"/>
-          <w:szCs w:val="28"/>
-        </w:rPr>
-      </w:pPr>
-      <w:r>
-        <w:rPr>
-          <w:sz w:val="28"/>
-          <w:szCs w:val="28"/>
-        </w:rPr>
-        <w:t xml:space="preserve">Принципната схема показва основните взаймовръзки е една трикоптерна система. Чрез радио сигнал с честота 2.4 </w:t>
-      </w:r>
-      <w:r>
-        <w:rPr>
-          <w:sz w:val="28"/>
-          <w:szCs w:val="28"/>
-          <w:lang w:val="en-US"/>
-        </w:rPr>
-        <w:t>GHz</w:t>
-      </w:r>
-      <w:r>
-        <w:rPr>
-          <w:sz w:val="28"/>
-          <w:szCs w:val="28"/>
-        </w:rPr>
-        <w:t xml:space="preserve"> пилотът може да подава желаните си команди към приемникът на трикоптера. Те биват приети от АПМ2.5 контролера през цифровите ШИМ входове и препратени отново през ШИМ изходи към контролерите на скоростта</w:t>
+    </w:p>
+    <w:p>
+      <w:pPr>
+        <w:spacing w:line="360" w:lineRule="auto"/>
+        <w:jc w:val="both"/>
+        <w:rPr>
+          <w:sz w:val="28"/>
+          <w:szCs w:val="28"/>
+        </w:rPr>
+      </w:pPr>
+      <w:r>
+        <w:rPr>
+          <w:sz w:val="28"/>
+          <w:szCs w:val="28"/>
+        </w:rPr>
+        <w:lastRenderedPageBreak/>
+        <w:t>АПМ2.5 контролера през цифровите ШИМ входове и препратени отново през ШИМ изходи към контролерите на скоростта</w:t>
       </w:r>
       <w:r>
         <w:rPr>
@@ -11687,7 +11869,21 @@
           <w:sz w:val="28"/>
           <w:szCs w:val="28"/>
         </w:rPr>
-        <w:t>) и от там към моторите. Трикоптерът се захранва от три клетъчна литиево полимерна батерия</w:t>
+        <w:t xml:space="preserve">) и от там към </w:t>
+      </w:r>
+      <w:r>
+        <w:rPr>
+          <w:sz w:val="28"/>
+          <w:szCs w:val="28"/>
+        </w:rPr>
+        <w:t>двигателите</w:t>
+      </w:r>
+      <w:r>
+        <w:rPr>
+          <w:sz w:val="28"/>
+          <w:szCs w:val="28"/>
+        </w:rPr>
+        <w:t>. Трикоптерът се захранва от три клетъчна литиево полимерна батерия</w:t>
       </w:r>
       <w:r>
         <w:rPr>
@@ -11742,24 +11938,52 @@
           <w:sz w:val="28"/>
           <w:szCs w:val="28"/>
         </w:rPr>
-        <w:t>Мотори</w:t>
-      </w:r>
-    </w:p>
-    <w:p>
-      <w:pPr>
-        <w:spacing w:line="360" w:lineRule="auto"/>
-        <w:jc w:val="both"/>
-        <w:rPr>
-          <w:sz w:val="28"/>
-          <w:szCs w:val="28"/>
-        </w:rPr>
-      </w:pPr>
-      <w:r>
-        <w:rPr>
-          <w:sz w:val="28"/>
-          <w:szCs w:val="28"/>
-        </w:rPr>
-        <w:t xml:space="preserve">Използвани са безчеткови трифазни променливо токови мотори </w:t>
+        <w:t>Двигатели</w:t>
+      </w:r>
+    </w:p>
+    <w:p>
+      <w:pPr>
+        <w:spacing w:line="360" w:lineRule="auto"/>
+        <w:jc w:val="both"/>
+        <w:rPr>
+          <w:sz w:val="28"/>
+          <w:szCs w:val="28"/>
+        </w:rPr>
+      </w:pPr>
+      <w:r>
+        <w:rPr>
+          <w:sz w:val="28"/>
+          <w:szCs w:val="28"/>
+        </w:rPr>
+        <w:t xml:space="preserve">Използвани са безчеткови трифазни променливо токови </w:t>
+      </w:r>
+      <w:r>
+        <w:rPr>
+          <w:sz w:val="28"/>
+          <w:szCs w:val="28"/>
+        </w:rPr>
+        <w:t>дв</w:t>
+      </w:r>
+      <w:r>
+        <w:rPr>
+          <w:sz w:val="28"/>
+          <w:szCs w:val="28"/>
+        </w:rPr>
+        <w:t>и</w:t>
+      </w:r>
+      <w:r>
+        <w:rPr>
+          <w:sz w:val="28"/>
+          <w:szCs w:val="28"/>
+        </w:rPr>
+        <w:t>гатели</w:t>
+      </w:r>
+      <w:r>
+        <w:rPr>
+          <w:sz w:val="28"/>
+          <w:szCs w:val="28"/>
+        </w:rPr>
+        <w:t xml:space="preserve"> </w:t>
       </w:r>
       <w:r>
         <w:rPr>
@@ -11807,15 +12031,7 @@
           <w:sz w:val="28"/>
           <w:szCs w:val="28"/>
         </w:rPr>
-        <w:t xml:space="preserve"> </w:t>
-      </w:r>
-      <w:r>
-        <w:rPr>
-          <w:sz w:val="28"/>
-          <w:szCs w:val="28"/>
-        </w:rPr>
-        <w:lastRenderedPageBreak/>
-        <w:t xml:space="preserve">Външният ротор спомага за по-голям момент и съответно използване на перки с по-голям размер, съответно с по-малки обороти на ротация, откъде и по-голяма ефективност и икономичност. </w:t>
+        <w:t xml:space="preserve"> Външният ротор спомага за по-голям момент и съответно използване на перки с по-голям размер, съответно с по-малки обороти на ротация, откъде и по-голяма ефективност и икономичност. </w:t>
       </w:r>
     </w:p>
     <w:p>
@@ -11827,10 +12043,6 @@
           <w:noProof/>
         </w:rPr>
         <w:pict>
-          <v:shapetype id="_x0000_t202" coordsize="21600,21600" o:spt="202" path="m,l,21600r21600,l21600,xe">
-            <v:stroke joinstyle="miter"/>
-            <v:path gradientshapeok="t" o:connecttype="rect"/>
-          </v:shapetype>
           <v:shape id="_x0000_s1051" type="#_x0000_t202" style="position:absolute;margin-left:226.95pt;margin-top:162.25pt;width:215.6pt;height:13.45pt;z-index:251671552" wrapcoords="-75 0 -75 21150 21600 21150 21600 0 -75 0" stroked="f">
             <v:textbox style="mso-next-textbox:#_x0000_s1051;mso-fit-shape-to-text:t" inset="0,0,0,0">
               <w:txbxContent>
@@ -11848,7 +12060,14 @@
                       <w:i/>
                       <w:noProof/>
                     </w:rPr>
-                    <w:t xml:space="preserve">Фиг.2 Мотор </w:t>
+                    <w:t xml:space="preserve">Фиг.2 </w:t>
+                  </w:r>
+                  <w:r>
+                    <w:rPr>
+                      <w:i/>
+                      <w:noProof/>
+                    </w:rPr>
+                    <w:t xml:space="preserve"> Двигател </w:t>
                   </w:r>
                   <w:r>
                     <w:rPr>
@@ -11969,7 +12188,19 @@
         <w:rPr>
           <w:i/>
         </w:rPr>
-        <w:t xml:space="preserve">Фиг. 1 Намотки при трифацен безчетков мотор </w:t>
+        <w:t xml:space="preserve">Фиг. 1 Намотки при трифацен безчетков </w:t>
+      </w:r>
+      <w:r>
+        <w:rPr>
+          <w:i/>
+        </w:rPr>
+        <w:t>двигател</w:t>
+      </w:r>
+      <w:r>
+        <w:rPr>
+          <w:i/>
+        </w:rPr>
+        <w:t xml:space="preserve"> </w:t>
       </w:r>
       <w:r>
         <w:rPr>
@@ -12010,7 +12241,15 @@
           <w:sz w:val="28"/>
           <w:szCs w:val="28"/>
         </w:rPr>
-        <w:t>Контрол на скоростта на моторите</w:t>
+        <w:t xml:space="preserve">Контрол на скоростта на </w:t>
+      </w:r>
+      <w:r>
+        <w:rPr>
+          <w:b/>
+          <w:sz w:val="28"/>
+          <w:szCs w:val="28"/>
+        </w:rPr>
+        <w:t>двигателите</w:t>
       </w:r>
     </w:p>
     <w:p>
@@ -12115,7 +12354,29 @@
           <w:sz w:val="28"/>
           <w:szCs w:val="28"/>
         </w:rPr>
-        <w:t xml:space="preserve">е синусоидален генератор, който преобразува правият ток от батерията в три разминати на 120 градуса синусоидални вълни. С увеличаване или намаляване на дължината на синусоидата се увеличава или нямалява и скоростта на моторите. Тя се контролира с честота, а не с волтажа или ампеража. </w:t>
+        <w:t xml:space="preserve">е синусоидален генератор, който преобразува правият ток от батерията в три разминати на 120 градуса </w:t>
+      </w:r>
+      <w:r>
+        <w:rPr>
+          <w:sz w:val="28"/>
+          <w:szCs w:val="28"/>
+        </w:rPr>
+        <w:lastRenderedPageBreak/>
+        <w:t xml:space="preserve">синусоидални вълни. С увеличаване или намаляване на дължината на синусоидата се увеличава или нямалява и скоростта на </w:t>
+      </w:r>
+      <w:r>
+        <w:rPr>
+          <w:sz w:val="28"/>
+          <w:szCs w:val="28"/>
+        </w:rPr>
+        <w:t>двигатели</w:t>
+      </w:r>
+      <w:r>
+        <w:rPr>
+          <w:sz w:val="28"/>
+          <w:szCs w:val="28"/>
+        </w:rPr>
+        <w:t xml:space="preserve">те. Тя се контролира с честота, а не с волтажа или ампеража. </w:t>
       </w:r>
     </w:p>
     <w:p>
@@ -12181,7 +12442,6 @@
           <w:sz w:val="28"/>
           <w:szCs w:val="28"/>
         </w:rPr>
-        <w:lastRenderedPageBreak/>
         <w:t xml:space="preserve">Контролерът на скоростта превключва полярността на фазите, за да създаде синосуидите. Това означава, че токът във всяка намотка променя посоката си от едната посока в другата. </w:t>
       </w:r>
       <w:r>
@@ -12196,24 +12456,45 @@
           <w:sz w:val="28"/>
           <w:szCs w:val="28"/>
         </w:rPr>
-        <w:t>Той създава задвижващ ефект в магнитното поле на всяка намотка, което прави тези мотори много мощни за тяхните размери и тегло.</w:t>
-      </w:r>
-    </w:p>
-    <w:p>
-      <w:pPr>
-        <w:spacing w:line="360" w:lineRule="auto"/>
-        <w:jc w:val="both"/>
-        <w:rPr>
-          <w:sz w:val="28"/>
-          <w:szCs w:val="28"/>
-        </w:rPr>
-      </w:pPr>
-      <w:r>
-        <w:rPr>
-          <w:sz w:val="28"/>
-          <w:szCs w:val="28"/>
-        </w:rPr>
-        <w:t>Моторът и товарът върху него определя токът през контролера и батерията. При избирането на контролера е  важно е да се подсигури   по-голям диапазон работа и да се вземе впредвид използването на различни перки, при който товара и съответно ампеража могат да нарастнат значително.</w:t>
+        <w:t xml:space="preserve">Той създава задвижващ ефект в магнитното поле на всяка намотка, което прави тези </w:t>
+      </w:r>
+      <w:r>
+        <w:rPr>
+          <w:sz w:val="28"/>
+          <w:szCs w:val="28"/>
+        </w:rPr>
+        <w:t>двигатели</w:t>
+      </w:r>
+      <w:r>
+        <w:rPr>
+          <w:sz w:val="28"/>
+          <w:szCs w:val="28"/>
+        </w:rPr>
+        <w:t xml:space="preserve"> много мощни за тяхните размери и тегло.</w:t>
+      </w:r>
+    </w:p>
+    <w:p>
+      <w:pPr>
+        <w:spacing w:line="360" w:lineRule="auto"/>
+        <w:jc w:val="both"/>
+        <w:rPr>
+          <w:sz w:val="28"/>
+          <w:szCs w:val="28"/>
+        </w:rPr>
+      </w:pPr>
+      <w:r>
+        <w:rPr>
+          <w:sz w:val="28"/>
+          <w:szCs w:val="28"/>
+        </w:rPr>
+        <w:t>Двигателъ</w:t>
+      </w:r>
+      <w:r>
+        <w:rPr>
+          <w:sz w:val="28"/>
+          <w:szCs w:val="28"/>
+        </w:rPr>
+        <w:t>т и товарът върху него определя токът през контролера и батерията. При избирането на контролера е  важно е да се подсигури   по-голям диапазон работа и да се вземе впредвид използването на различни перки, при който товара и съответно ампеража могат да нарастнат значително.</w:t>
       </w:r>
     </w:p>
     <w:p>
@@ -12349,7 +12630,6 @@
           <w:szCs w:val="36"/>
           <w:lang w:eastAsia="bg-BG"/>
         </w:rPr>
-        <w:lastRenderedPageBreak/>
         <w:drawing>
           <wp:inline distT="0" distB="0" distL="0" distR="0">
             <wp:extent cx="5762625" cy="1895475"/>
@@ -12654,7 +12934,16 @@
           <w:sz w:val="28"/>
           <w:szCs w:val="28"/>
         </w:rPr>
-        <w:t>Той може да бъде открит на практика при всички типове управляващо оборудване или като самостоятелен регулатор или като функционален блок в ПЛК и в разпределените системи за управление</w:t>
+        <w:t xml:space="preserve">Той може да бъде открит на практика при всички типове управляващо оборудване или като самостоятелен регулатор или като функционален блок в ПЛК и в </w:t>
+      </w:r>
+      <w:r>
+        <w:rPr>
+          <w:rFonts w:cs="TimesNewRoman"/>
+          <w:sz w:val="28"/>
+          <w:szCs w:val="28"/>
+        </w:rPr>
+        <w:lastRenderedPageBreak/>
+        <w:t>разпределените системи за управление</w:t>
       </w:r>
       <w:r>
         <w:rPr>
@@ -12779,7 +13068,6 @@
           <w:sz w:val="32"/>
           <w:szCs w:val="32"/>
         </w:rPr>
-        <w:lastRenderedPageBreak/>
         <w:t xml:space="preserve"> </w:t>
       </w:r>
       <w:r>
@@ -12886,7 +13174,15 @@
           <w:sz w:val="28"/>
           <w:szCs w:val="28"/>
         </w:rPr>
-        <w:t>Контролера изчислява грешката между измерената и желаната стойност на управляващият сигнал.  Целта на контролерът е да минимизира възможно най-бързо тази грешка и да достигне установен режим или в нашият случай стабилизиран полет, фиксирана височина или зададена посока на движение. По специфично контролерът взима данните измерени от сензорите на АПМ 2.5(жироскоп,  акселерометър, компас, барометър и т.н.) и ги сравнява с очакваните или желани стойности. Изходният сигнал се подава на ШИМ изходите на процесора. ШИМ сигналът се преобразува от контролерите на скоростта (</w:t>
+        <w:t xml:space="preserve">Контролера изчислява грешката между измерената и желаната стойност на управляващият сигнал.  Целта на контролерът е да минимизира възможно най-бързо тази грешка и да достигне установен режим или в нашият случай стабилизиран полет, фиксирана височина или зададена посока на движение. По специфично контролерът взима данните измерени от сензорите на АПМ 2.5(жироскоп,  акселерометър, компас, барометър и </w:t>
+      </w:r>
+      <w:r>
+        <w:rPr>
+          <w:sz w:val="28"/>
+          <w:szCs w:val="28"/>
+        </w:rPr>
+        <w:lastRenderedPageBreak/>
+        <w:t>т.н.) и ги сравнява с очакваните или желани стойности. Изходният сигнал се подава на ШИМ изходите на процесора. ШИМ сигналът се преобразува от контролерите на скоростта (</w:t>
       </w:r>
       <w:r>
         <w:rPr>
@@ -12901,7 +13197,14 @@
           <w:sz w:val="28"/>
           <w:szCs w:val="28"/>
         </w:rPr>
-        <w:t>) в трифазен променлив сигнал и се изпраща към моторите</w:t>
+        <w:t xml:space="preserve">) в трифазен променлив сигнал и се изпраща към </w:t>
+      </w:r>
+      <w:r>
+        <w:rPr>
+          <w:sz w:val="28"/>
+          <w:szCs w:val="28"/>
+        </w:rPr>
+        <w:t>двигателите</w:t>
       </w:r>
       <w:r>
         <w:rPr>
@@ -12955,7 +13258,6 @@
         <w:rPr>
           <w:noProof/>
         </w:rPr>
-        <w:lastRenderedPageBreak/>
         <w:pict>
           <v:shape id="_x0000_s1080" type="#_x0000_t202" style="position:absolute;left:0;text-align:left;margin-left:45pt;margin-top:260.15pt;width:362.25pt;height:24.65pt;z-index:251712512" stroked="f">
             <v:textbox style="mso-next-textbox:#_x0000_s1080;mso-fit-shape-to-text:t" inset="0,0,0,0">
@@ -13102,6 +13404,7 @@
         <w:rPr>
           <w:noProof/>
         </w:rPr>
+        <w:lastRenderedPageBreak/>
         <w:pict>
           <v:shape id="_x0000_s1077" type="#_x0000_t202" style="position:absolute;left:0;text-align:left;margin-left:1.75pt;margin-top:316.5pt;width:426pt;height:24.65pt;z-index:251707392" stroked="f">
             <v:textbox style="mso-next-textbox:#_x0000_s1077;mso-fit-shape-to-text:t" inset="0,0,0,0">
@@ -13194,16 +13497,7 @@
           <w:sz w:val="28"/>
           <w:szCs w:val="28"/>
         </w:rPr>
-        <w:t xml:space="preserve">В Ардукотер вече е заложен такъв автопилот с каскаден ПИ-ПИД контролер за стабилизиране на полета. Управлението на трикоптера може да се раздели на следните нива. Ниво Автопилот изпълнява самостоятелни задачи и мисии, като използва стабилизацията по позиция, височина, </w:t>
-      </w:r>
-      <w:r>
-        <w:rPr>
-          <w:rFonts w:eastAsia="TimesNewRomanPSMT" w:cs="TimesNewRomanPSMT"/>
-          <w:sz w:val="28"/>
-          <w:szCs w:val="28"/>
-        </w:rPr>
-        <w:lastRenderedPageBreak/>
-        <w:t xml:space="preserve">скорост и посока. Нивото на Стабилизиращият контролер миксира входните данни подадени през радио управлението от пилота и  стабилизиращи сигнали, като по този начин трикоптера зависва стабилизиран при липса на команди от пилота. Нивото на </w:t>
+        <w:t xml:space="preserve">В Ардукотер вече е заложен такъв автопилот с каскаден ПИ-ПИД контролер за стабилизиране на полета. Управлението на трикоптера може да се раздели на следните нива. Ниво Автопилот изпълнява самостоятелни задачи и мисии, като използва стабилизацията по позиция, височина, скорост и посока. Нивото на Стабилизиращият контролер миксира входните данни подадени през радио управлението от пилота и  стабилизиращи сигнали, като по този начин трикоптера зависва стабилизиран при липса на команди от пилота. Нивото на </w:t>
       </w:r>
       <w:r>
         <w:rPr>
@@ -13380,13 +13674,61 @@
           <w:sz w:val="28"/>
           <w:szCs w:val="28"/>
         </w:rPr>
-        <w:t xml:space="preserve"> на АПМ 2.5 може да се разгледа като един вътрешен и един външен контури - схема 3. Вътрешният контур е по-бърз и контролира ротационните скорости(η) възникващи в системата. Честотата му е 50</w:t>
+        <w:t xml:space="preserve"> на АПМ 2.5 може да се разгледа като един</w:t>
       </w:r>
       <w:r>
         <w:rPr>
           <w:rFonts w:cs="Kp-Regular"/>
           <w:sz w:val="28"/>
           <w:szCs w:val="28"/>
+        </w:rPr>
+        <w:t xml:space="preserve"> вътрешен и един външен контур </w:t>
+      </w:r>
+      <w:r>
+        <w:rPr>
+          <w:rFonts w:cs="Kp-Regular"/>
+          <w:sz w:val="28"/>
+          <w:szCs w:val="28"/>
+        </w:rPr>
+        <w:t>- схема 3. Вътрешният контур е по-бърз и контролира</w:t>
+      </w:r>
+      <w:r>
+        <w:rPr>
+          <w:rFonts w:cs="Kp-Regular"/>
+          <w:sz w:val="28"/>
+          <w:szCs w:val="28"/>
+        </w:rPr>
+        <w:t xml:space="preserve"> стройностите на ъглови </w:t>
+      </w:r>
+      <w:r>
+        <w:rPr>
+          <w:rFonts w:cs="Kp-Regular"/>
+          <w:sz w:val="28"/>
+          <w:szCs w:val="28"/>
+        </w:rPr>
+        <w:t>ротаци</w:t>
+      </w:r>
+      <w:r>
+        <w:rPr>
+          <w:rFonts w:cs="Kp-Regular"/>
+          <w:sz w:val="28"/>
+          <w:szCs w:val="28"/>
+        </w:rPr>
+        <w:t>и</w:t>
+      </w:r>
+      <w:r>
+        <w:rPr>
+          <w:rFonts w:cs="Kp-Regular"/>
+          <w:sz w:val="28"/>
+          <w:szCs w:val="28"/>
+        </w:rPr>
+        <w:t>(η) възникващи в системата. Честотата му е 50</w:t>
+      </w:r>
+      <w:r>
+        <w:rPr>
+          <w:rFonts w:cs="Kp-Regular"/>
+          <w:sz w:val="28"/>
+          <w:szCs w:val="28"/>
           <w:lang w:val="en-US"/>
         </w:rPr>
         <w:t>Hz</w:t>
@@ -13397,13 +13739,22 @@
           <w:sz w:val="28"/>
           <w:szCs w:val="28"/>
         </w:rPr>
-        <w:t xml:space="preserve"> и е необходимо изчисленията на контролера да са в рамките на 20 </w:t>
+        <w:t xml:space="preserve"> и е необходимо изчисленията на контролера да са в </w:t>
       </w:r>
       <w:r>
         <w:rPr>
           <w:rFonts w:cs="Kp-Regular"/>
           <w:sz w:val="28"/>
           <w:szCs w:val="28"/>
+        </w:rPr>
+        <w:lastRenderedPageBreak/>
+        <w:t xml:space="preserve">рамките на 20 </w:t>
+      </w:r>
+      <w:r>
+        <w:rPr>
+          <w:rFonts w:cs="Kp-Regular"/>
+          <w:sz w:val="28"/>
+          <w:szCs w:val="28"/>
           <w:lang w:val="en-US"/>
         </w:rPr>
         <w:t>ms</w:t>
@@ -13618,7 +13969,15 @@
           <w:sz w:val="28"/>
           <w:szCs w:val="28"/>
         </w:rPr>
-        <w:t>” и ще бъде разглеждан основтно в тази работа. Блок схема</w:t>
+        <w:t>”.</w:t>
+      </w:r>
+      <w:r>
+        <w:rPr>
+          <w:rFonts w:cs="Kp-Regular"/>
+          <w:sz w:val="28"/>
+          <w:szCs w:val="28"/>
+        </w:rPr>
+        <w:t xml:space="preserve"> Блок схема</w:t>
       </w:r>
       <w:r>
         <w:rPr>
@@ -13751,7 +14110,6 @@
           <w:szCs w:val="32"/>
           <w:lang w:eastAsia="bg-BG"/>
         </w:rPr>
-        <w:lastRenderedPageBreak/>
         <w:t xml:space="preserve"> АПМ </w:t>
       </w:r>
       <w:r>
@@ -13789,6 +14147,7 @@
         <w:rPr>
           <w:noProof/>
         </w:rPr>
+        <w:lastRenderedPageBreak/>
         <w:pict>
           <v:shape id="_x0000_s1079" type="#_x0000_t202" style="position:absolute;left:0;text-align:left;margin-left:3.5pt;margin-top:441.55pt;width:454.8pt;height:24.65pt;z-index:251710464" stroked="f">
             <v:textbox style="mso-next-textbox:#_x0000_s1079;mso-fit-shape-to-text:t" inset="0,0,0,0">
@@ -14210,7 +14569,43 @@
                       <w:szCs w:val="24"/>
                       <w:lang w:eastAsia="bg-BG"/>
                     </w:rPr>
-                    <w:t>Принципна схема на вътрешният контур на ъгълът на крен</w:t>
+                    <w:t xml:space="preserve">Принципна схема </w:t>
+                  </w:r>
+                  <w:r>
+                    <w:rPr>
+                      <w:rFonts w:eastAsia="Times New Roman" w:cs="Times New Roman"/>
+                      <w:b w:val="0"/>
+                      <w:i/>
+                      <w:color w:val="auto"/>
+                      <w:sz w:val="24"/>
+                      <w:szCs w:val="24"/>
+                      <w:lang w:eastAsia="bg-BG"/>
+                    </w:rPr>
+                    <w:t>на вътрешният контур на</w:t>
+                  </w:r>
+                  <w:r>
+                    <w:rPr>
+                      <w:rFonts w:eastAsia="Times New Roman" w:cs="Times New Roman"/>
+                      <w:b w:val="0"/>
+                      <w:i/>
+                      <w:color w:val="auto"/>
+                      <w:sz w:val="24"/>
+                      <w:szCs w:val="24"/>
+                      <w:lang w:eastAsia="bg-BG"/>
+                    </w:rPr>
+                    <w:t xml:space="preserve"> контролера на сигнала на</w:t>
+                  </w:r>
+                  <w:r>
+                    <w:rPr>
+                      <w:rFonts w:eastAsia="Times New Roman" w:cs="Times New Roman"/>
+                      <w:b w:val="0"/>
+                      <w:i/>
+                      <w:color w:val="auto"/>
+                      <w:sz w:val="24"/>
+                      <w:szCs w:val="24"/>
+                      <w:lang w:eastAsia="bg-BG"/>
+                    </w:rPr>
+                    <w:t xml:space="preserve"> ъгълът на крен</w:t>
                   </w:r>
                 </w:p>
               </w:txbxContent>
@@ -14448,18 +14843,18 @@
           <wp:anchor distT="0" distB="0" distL="114300" distR="114300" simplePos="0" relativeHeight="251718656" behindDoc="0" locked="0" layoutInCell="1" allowOverlap="1">
             <wp:simplePos x="0" y="0"/>
             <wp:positionH relativeFrom="column">
-              <wp:posOffset>21590</wp:posOffset>
+              <wp:posOffset>24130</wp:posOffset>
             </wp:positionH>
             <wp:positionV relativeFrom="paragraph">
-              <wp:posOffset>268605</wp:posOffset>
+              <wp:posOffset>269240</wp:posOffset>
             </wp:positionV>
-            <wp:extent cx="3292475" cy="712470"/>
+            <wp:extent cx="3292475" cy="714375"/>
             <wp:effectExtent l="19050" t="0" r="3175" b="0"/>
             <wp:wrapThrough wrapText="bothSides">
               <wp:wrapPolygon edited="0">
                 <wp:start x="-125" y="0"/>
-                <wp:lineTo x="-125" y="20791"/>
-                <wp:lineTo x="21621" y="20791"/>
+                <wp:lineTo x="-125" y="21312"/>
+                <wp:lineTo x="21621" y="21312"/>
                 <wp:lineTo x="21621" y="0"/>
                 <wp:lineTo x="-125" y="0"/>
               </wp:wrapPolygon>
@@ -14484,7 +14879,7 @@
                   <pic:spPr>
                     <a:xfrm>
                       <a:off x="0" y="0"/>
-                      <a:ext cx="3292475" cy="712470"/>
+                      <a:ext cx="3292475" cy="714375"/>
                     </a:xfrm>
                     <a:prstGeom prst="rect">
                       <a:avLst/>
@@ -14501,7 +14896,14 @@
           <w:sz w:val="28"/>
           <w:szCs w:val="28"/>
         </w:rPr>
-        <w:t>Изчисляване на П-съставката се вижда от код 1.</w:t>
+        <w:t>Изчисляване на пропорционалната съставка</w:t>
+      </w:r>
+      <w:r>
+        <w:rPr>
+          <w:sz w:val="28"/>
+          <w:szCs w:val="28"/>
+        </w:rPr>
+        <w:t xml:space="preserve"> се вижда от код 1.</w:t>
       </w:r>
     </w:p>
     <w:p>
@@ -14599,7 +15001,14 @@
           <w:sz w:val="28"/>
           <w:szCs w:val="28"/>
         </w:rPr>
-        <w:t>Изчисляване на интеграланата съставка се вижда от код 2.</w:t>
+        <w:t>Изчисляване на интеграл</w:t>
+      </w:r>
+      <w:r>
+        <w:rPr>
+          <w:sz w:val="28"/>
+          <w:szCs w:val="28"/>
+        </w:rPr>
+        <w:t>ната съставка се вижда от код 2.</w:t>
       </w:r>
     </w:p>
     <w:p>
@@ -16604,6 +17013,38 @@
     <w:p>
       <w:pPr>
         <w:spacing w:line="360" w:lineRule="auto"/>
+        <w:jc w:val="both"/>
+        <w:rPr>
+          <w:sz w:val="28"/>
+          <w:szCs w:val="28"/>
+        </w:rPr>
+      </w:pPr>
+      <w:r>
+        <w:rPr>
+          <w:sz w:val="28"/>
+          <w:szCs w:val="28"/>
+        </w:rPr>
+        <w:t xml:space="preserve">Чрез средата на АПМ – </w:t>
+      </w:r>
+      <w:r>
+        <w:rPr>
+          <w:sz w:val="28"/>
+          <w:szCs w:val="28"/>
+          <w:lang w:val="en-US"/>
+        </w:rPr>
+        <w:t>APM Planner</w:t>
+      </w:r>
+      <w:r>
+        <w:rPr>
+          <w:sz w:val="28"/>
+          <w:szCs w:val="28"/>
+        </w:rPr>
+        <w:t xml:space="preserve"> са събрани данни от два реални полета на трикоптера. </w:t>
+      </w:r>
+    </w:p>
+    <w:p>
+      <w:pPr>
+        <w:spacing w:line="360" w:lineRule="auto"/>
         <w:rPr>
           <w:sz w:val="28"/>
           <w:szCs w:val="28"/>
@@ -16615,6 +17056,13 @@
           <w:szCs w:val="28"/>
         </w:rPr>
         <w:t xml:space="preserve">На графиките са показани входните сигнали и измерените изходни </w:t>
+      </w:r>
+      <w:r>
+        <w:rPr>
+          <w:sz w:val="28"/>
+          <w:szCs w:val="28"/>
+        </w:rPr>
+        <w:t xml:space="preserve">величини на </w:t>
       </w:r>
     </w:p>
     <w:p>
@@ -16636,10 +17084,10 @@
           <wp:anchor distT="0" distB="0" distL="114300" distR="114300" simplePos="0" relativeHeight="251721728" behindDoc="0" locked="0" layoutInCell="1" allowOverlap="1">
             <wp:simplePos x="0" y="0"/>
             <wp:positionH relativeFrom="column">
-              <wp:posOffset>23495</wp:posOffset>
+              <wp:posOffset>8890</wp:posOffset>
             </wp:positionH>
             <wp:positionV relativeFrom="paragraph">
-              <wp:posOffset>4004310</wp:posOffset>
+              <wp:posOffset>4006215</wp:posOffset>
             </wp:positionV>
             <wp:extent cx="5806440" cy="1638300"/>
             <wp:effectExtent l="19050" t="0" r="3810" b="0"/>
@@ -17550,7 +17998,15 @@
           <w:sz w:val="28"/>
           <w:szCs w:val="28"/>
         </w:rPr>
-        <w:t xml:space="preserve"> не е възможсно имплементирането на по-модерните контролери като линейно-квадратичния оптимален регулатор или контролери синтезирани със</w:t>
+        <w:t xml:space="preserve"> не е възмож</w:t>
+      </w:r>
+      <w:r>
+        <w:rPr>
+          <w:rFonts w:eastAsia="TimesNewRomanPSMT" w:cs="TimesNewRomanPSMT"/>
+          <w:sz w:val="28"/>
+          <w:szCs w:val="28"/>
+        </w:rPr>
+        <w:t>но имплементирането на по-модерните контролери като линейно-квадратичния оптимален регулатор или контролери синтезирани със</w:t>
       </w:r>
       <w:r>
         <w:rPr>
@@ -18144,6 +18600,66 @@
           <w:lang w:val="en-US"/>
         </w:rPr>
       </w:pPr>
+      <w:r>
+        <w:rPr>
+          <w:sz w:val="28"/>
+          <w:szCs w:val="28"/>
+        </w:rPr>
+        <w:t>М. Василева, „</w:t>
+      </w:r>
+      <w:proofErr w:type="spellStart"/>
+      <w:r>
+        <w:rPr>
+          <w:sz w:val="28"/>
+          <w:szCs w:val="28"/>
+          <w:lang w:val="en-US"/>
+        </w:rPr>
+        <w:t>Въведение</w:t>
+      </w:r>
+      <w:proofErr w:type="spellEnd"/>
+      <w:r>
+        <w:rPr>
+          <w:sz w:val="28"/>
+          <w:szCs w:val="28"/>
+          <w:lang w:val="en-US"/>
+        </w:rPr>
+        <w:t xml:space="preserve"> в </w:t>
+      </w:r>
+      <w:proofErr w:type="spellStart"/>
+      <w:r>
+        <w:rPr>
+          <w:sz w:val="28"/>
+          <w:szCs w:val="28"/>
+          <w:lang w:val="en-US"/>
+        </w:rPr>
+        <w:t>индустриалната</w:t>
+      </w:r>
+      <w:proofErr w:type="spellEnd"/>
+      <w:r>
+        <w:rPr>
+          <w:sz w:val="28"/>
+          <w:szCs w:val="28"/>
+          <w:lang w:val="en-US"/>
+        </w:rPr>
+        <w:t xml:space="preserve"> </w:t>
+      </w:r>
+      <w:proofErr w:type="spellStart"/>
+      <w:r>
+        <w:rPr>
+          <w:sz w:val="28"/>
+          <w:szCs w:val="28"/>
+          <w:lang w:val="en-US"/>
+        </w:rPr>
+        <w:t>автоматизация</w:t>
+      </w:r>
+      <w:proofErr w:type="spellEnd"/>
+      <w:r>
+        <w:rPr>
+          <w:sz w:val="28"/>
+          <w:szCs w:val="28"/>
+        </w:rPr>
+        <w:t>”</w:t>
+      </w:r>
     </w:p>
     <w:sectPr>
       <w:footerReference w:type="default" r:id="rId52"/>
@@ -18204,7 +18720,7 @@
             <w:rPr>
               <w:noProof/>
             </w:rPr>
-            <w:t>13</w:t>
+            <w:t>25</w:t>
           </w:r>
         </w:fldSimple>
       </w:p>
@@ -22924,7 +23440,7 @@
 
 <file path=customXml/item1.xml><?xml version="1.0" encoding="utf-8"?>
 <CoverPageProperties xmlns="http://schemas.microsoft.com/office/2006/coverPageProps">
-  <PublishDate>2003 -2013</PublishDate>
+  <PublishDate>2013</PublishDate>
   <Abstract/>
   <CompanyAddress/>
   <CompanyPhone/>
@@ -22946,7 +23462,7 @@
 </file>
 
 <file path=customXml/itemProps2.xml><?xml version="1.0" encoding="utf-8"?>
-<ds:datastoreItem xmlns:ds="http://schemas.openxmlformats.org/officeDocument/2006/customXml" ds:itemID="{ECAECC73-5310-4728-BEE4-7912E42D9B23}">
+<ds:datastoreItem xmlns:ds="http://schemas.openxmlformats.org/officeDocument/2006/customXml" ds:itemID="{5B6D1602-3BDC-4E02-87CC-F6319A222FE1}">
   <ds:schemaRefs>
     <ds:schemaRef ds:uri="http://schemas.openxmlformats.org/officeDocument/2006/bibliography"/>
   </ds:schemaRefs>

</xml_diff>